<commit_message>
Initial commit new branch
</commit_message>
<xml_diff>
--- a/report/2022111699-Lab1-report.docx
+++ b/report/2022111699-Lab1-report.docx
@@ -3726,6 +3726,7 @@
           <w:sz w:val="32"/>
           <w:szCs w:val="32"/>
         </w:rPr>
+        <w:lastRenderedPageBreak/>
         <w:t>G</w:t>
       </w:r>
       <w:r>
@@ -3790,6 +3791,398 @@
       <w:bookmarkEnd w:id="19"/>
     </w:p>
     <w:p>
+      <w:r>
+        <w:drawing>
+          <wp:inline distT="0" distB="0" distL="0" distR="0" wp14:anchorId="6659142F" wp14:editId="5DE81CB5">
+            <wp:extent cx="5274310" cy="6221730"/>
+            <wp:effectExtent l="0" t="0" r="2540" b="7620"/>
+            <wp:docPr id="125643890" name="图片 1"/>
+            <wp:cNvGraphicFramePr>
+              <a:graphicFrameLocks xmlns:a="http://schemas.openxmlformats.org/drawingml/2006/main" noChangeAspect="1"/>
+            </wp:cNvGraphicFramePr>
+            <a:graphic xmlns:a="http://schemas.openxmlformats.org/drawingml/2006/main">
+              <a:graphicData uri="http://schemas.openxmlformats.org/drawingml/2006/picture">
+                <pic:pic xmlns:pic="http://schemas.openxmlformats.org/drawingml/2006/picture">
+                  <pic:nvPicPr>
+                    <pic:cNvPr id="125643890" name=""/>
+                    <pic:cNvPicPr/>
+                  </pic:nvPicPr>
+                  <pic:blipFill>
+                    <a:blip r:embed="rId13"/>
+                    <a:stretch>
+                      <a:fillRect/>
+                    </a:stretch>
+                  </pic:blipFill>
+                  <pic:spPr>
+                    <a:xfrm>
+                      <a:off x="0" y="0"/>
+                      <a:ext cx="5274310" cy="6221730"/>
+                    </a:xfrm>
+                    <a:prstGeom prst="rect">
+                      <a:avLst/>
+                    </a:prstGeom>
+                  </pic:spPr>
+                </pic:pic>
+              </a:graphicData>
+            </a:graphic>
+          </wp:inline>
+        </w:drawing>
+      </w:r>
+    </w:p>
+    <w:p>
+      <w:r>
+        <w:lastRenderedPageBreak/>
+        <w:drawing>
+          <wp:inline distT="0" distB="0" distL="0" distR="0" wp14:anchorId="581C3CE2" wp14:editId="5D8E0B2B">
+            <wp:extent cx="5274310" cy="2247265"/>
+            <wp:effectExtent l="0" t="0" r="2540" b="635"/>
+            <wp:docPr id="91576374" name="图片 1" descr="图形用户界面, 文本, 应用程序, 聊天或短信, 电子邮件&#10;&#10;AI 生成的内容可能不正确。"/>
+            <wp:cNvGraphicFramePr>
+              <a:graphicFrameLocks xmlns:a="http://schemas.openxmlformats.org/drawingml/2006/main" noChangeAspect="1"/>
+            </wp:cNvGraphicFramePr>
+            <a:graphic xmlns:a="http://schemas.openxmlformats.org/drawingml/2006/main">
+              <a:graphicData uri="http://schemas.openxmlformats.org/drawingml/2006/picture">
+                <pic:pic xmlns:pic="http://schemas.openxmlformats.org/drawingml/2006/picture">
+                  <pic:nvPicPr>
+                    <pic:cNvPr id="91576374" name="图片 1" descr="图形用户界面, 文本, 应用程序, 聊天或短信, 电子邮件&#10;&#10;AI 生成的内容可能不正确。"/>
+                    <pic:cNvPicPr/>
+                  </pic:nvPicPr>
+                  <pic:blipFill>
+                    <a:blip r:embed="rId14"/>
+                    <a:stretch>
+                      <a:fillRect/>
+                    </a:stretch>
+                  </pic:blipFill>
+                  <pic:spPr>
+                    <a:xfrm>
+                      <a:off x="0" y="0"/>
+                      <a:ext cx="5274310" cy="2247265"/>
+                    </a:xfrm>
+                    <a:prstGeom prst="rect">
+                      <a:avLst/>
+                    </a:prstGeom>
+                  </pic:spPr>
+                </pic:pic>
+              </a:graphicData>
+            </a:graphic>
+          </wp:inline>
+        </w:drawing>
+      </w:r>
+      <w:r>
+        <w:drawing>
+          <wp:inline distT="0" distB="0" distL="0" distR="0" wp14:anchorId="7F875157" wp14:editId="15629622">
+            <wp:extent cx="5274310" cy="874395"/>
+            <wp:effectExtent l="0" t="0" r="2540" b="1905"/>
+            <wp:docPr id="633224488" name="图片 1"/>
+            <wp:cNvGraphicFramePr>
+              <a:graphicFrameLocks xmlns:a="http://schemas.openxmlformats.org/drawingml/2006/main" noChangeAspect="1"/>
+            </wp:cNvGraphicFramePr>
+            <a:graphic xmlns:a="http://schemas.openxmlformats.org/drawingml/2006/main">
+              <a:graphicData uri="http://schemas.openxmlformats.org/drawingml/2006/picture">
+                <pic:pic xmlns:pic="http://schemas.openxmlformats.org/drawingml/2006/picture">
+                  <pic:nvPicPr>
+                    <pic:cNvPr id="633224488" name=""/>
+                    <pic:cNvPicPr/>
+                  </pic:nvPicPr>
+                  <pic:blipFill>
+                    <a:blip r:embed="rId15"/>
+                    <a:stretch>
+                      <a:fillRect/>
+                    </a:stretch>
+                  </pic:blipFill>
+                  <pic:spPr>
+                    <a:xfrm>
+                      <a:off x="0" y="0"/>
+                      <a:ext cx="5274310" cy="874395"/>
+                    </a:xfrm>
+                    <a:prstGeom prst="rect">
+                      <a:avLst/>
+                    </a:prstGeom>
+                  </pic:spPr>
+                </pic:pic>
+              </a:graphicData>
+            </a:graphic>
+          </wp:inline>
+        </w:drawing>
+      </w:r>
+    </w:p>
+    <w:p>
+      <w:r>
+        <w:drawing>
+          <wp:inline distT="0" distB="0" distL="0" distR="0" wp14:anchorId="0CAD85EF" wp14:editId="509D1F54">
+            <wp:extent cx="5274310" cy="2407920"/>
+            <wp:effectExtent l="0" t="0" r="2540" b="0"/>
+            <wp:docPr id="718129791" name="图片 1" descr="文本&#10;&#10;AI 生成的内容可能不正确。"/>
+            <wp:cNvGraphicFramePr>
+              <a:graphicFrameLocks xmlns:a="http://schemas.openxmlformats.org/drawingml/2006/main" noChangeAspect="1"/>
+            </wp:cNvGraphicFramePr>
+            <a:graphic xmlns:a="http://schemas.openxmlformats.org/drawingml/2006/main">
+              <a:graphicData uri="http://schemas.openxmlformats.org/drawingml/2006/picture">
+                <pic:pic xmlns:pic="http://schemas.openxmlformats.org/drawingml/2006/picture">
+                  <pic:nvPicPr>
+                    <pic:cNvPr id="718129791" name="图片 1" descr="文本&#10;&#10;AI 生成的内容可能不正确。"/>
+                    <pic:cNvPicPr/>
+                  </pic:nvPicPr>
+                  <pic:blipFill>
+                    <a:blip r:embed="rId16"/>
+                    <a:stretch>
+                      <a:fillRect/>
+                    </a:stretch>
+                  </pic:blipFill>
+                  <pic:spPr>
+                    <a:xfrm>
+                      <a:off x="0" y="0"/>
+                      <a:ext cx="5274310" cy="2407920"/>
+                    </a:xfrm>
+                    <a:prstGeom prst="rect">
+                      <a:avLst/>
+                    </a:prstGeom>
+                  </pic:spPr>
+                </pic:pic>
+              </a:graphicData>
+            </a:graphic>
+          </wp:inline>
+        </w:drawing>
+      </w:r>
+    </w:p>
+    <w:p>
+      <w:r>
+        <w:lastRenderedPageBreak/>
+        <w:drawing>
+          <wp:inline distT="0" distB="0" distL="0" distR="0" wp14:anchorId="315A098C" wp14:editId="29EBB425">
+            <wp:extent cx="5274310" cy="3380740"/>
+            <wp:effectExtent l="0" t="0" r="2540" b="0"/>
+            <wp:docPr id="1082445572" name="图片 1" descr="图形用户界面, 文本&#10;&#10;AI 生成的内容可能不正确。"/>
+            <wp:cNvGraphicFramePr>
+              <a:graphicFrameLocks xmlns:a="http://schemas.openxmlformats.org/drawingml/2006/main" noChangeAspect="1"/>
+            </wp:cNvGraphicFramePr>
+            <a:graphic xmlns:a="http://schemas.openxmlformats.org/drawingml/2006/main">
+              <a:graphicData uri="http://schemas.openxmlformats.org/drawingml/2006/picture">
+                <pic:pic xmlns:pic="http://schemas.openxmlformats.org/drawingml/2006/picture">
+                  <pic:nvPicPr>
+                    <pic:cNvPr id="1082445572" name="图片 1" descr="图形用户界面, 文本&#10;&#10;AI 生成的内容可能不正确。"/>
+                    <pic:cNvPicPr/>
+                  </pic:nvPicPr>
+                  <pic:blipFill>
+                    <a:blip r:embed="rId17"/>
+                    <a:stretch>
+                      <a:fillRect/>
+                    </a:stretch>
+                  </pic:blipFill>
+                  <pic:spPr>
+                    <a:xfrm>
+                      <a:off x="0" y="0"/>
+                      <a:ext cx="5274310" cy="3380740"/>
+                    </a:xfrm>
+                    <a:prstGeom prst="rect">
+                      <a:avLst/>
+                    </a:prstGeom>
+                  </pic:spPr>
+                </pic:pic>
+              </a:graphicData>
+            </a:graphic>
+          </wp:inline>
+        </w:drawing>
+      </w:r>
+    </w:p>
+    <w:p>
+      <w:r>
+        <w:drawing>
+          <wp:inline distT="0" distB="0" distL="0" distR="0" wp14:anchorId="6DD97CBF" wp14:editId="2211B530">
+            <wp:extent cx="5274310" cy="3678555"/>
+            <wp:effectExtent l="0" t="0" r="2540" b="0"/>
+            <wp:docPr id="992040069" name="图片 1" descr="文本&#10;&#10;AI 生成的内容可能不正确。"/>
+            <wp:cNvGraphicFramePr>
+              <a:graphicFrameLocks xmlns:a="http://schemas.openxmlformats.org/drawingml/2006/main" noChangeAspect="1"/>
+            </wp:cNvGraphicFramePr>
+            <a:graphic xmlns:a="http://schemas.openxmlformats.org/drawingml/2006/main">
+              <a:graphicData uri="http://schemas.openxmlformats.org/drawingml/2006/picture">
+                <pic:pic xmlns:pic="http://schemas.openxmlformats.org/drawingml/2006/picture">
+                  <pic:nvPicPr>
+                    <pic:cNvPr id="992040069" name="图片 1" descr="文本&#10;&#10;AI 生成的内容可能不正确。"/>
+                    <pic:cNvPicPr/>
+                  </pic:nvPicPr>
+                  <pic:blipFill>
+                    <a:blip r:embed="rId18"/>
+                    <a:stretch>
+                      <a:fillRect/>
+                    </a:stretch>
+                  </pic:blipFill>
+                  <pic:spPr>
+                    <a:xfrm>
+                      <a:off x="0" y="0"/>
+                      <a:ext cx="5274310" cy="3678555"/>
+                    </a:xfrm>
+                    <a:prstGeom prst="rect">
+                      <a:avLst/>
+                    </a:prstGeom>
+                  </pic:spPr>
+                </pic:pic>
+              </a:graphicData>
+            </a:graphic>
+          </wp:inline>
+        </w:drawing>
+      </w:r>
+    </w:p>
+    <w:p>
+      <w:r>
+        <w:drawing>
+          <wp:inline distT="0" distB="0" distL="0" distR="0" wp14:anchorId="4AA06BC4" wp14:editId="10774CBA">
+            <wp:extent cx="5274310" cy="893445"/>
+            <wp:effectExtent l="0" t="0" r="2540" b="1905"/>
+            <wp:docPr id="2133216739" name="图片 1"/>
+            <wp:cNvGraphicFramePr>
+              <a:graphicFrameLocks xmlns:a="http://schemas.openxmlformats.org/drawingml/2006/main" noChangeAspect="1"/>
+            </wp:cNvGraphicFramePr>
+            <a:graphic xmlns:a="http://schemas.openxmlformats.org/drawingml/2006/main">
+              <a:graphicData uri="http://schemas.openxmlformats.org/drawingml/2006/picture">
+                <pic:pic xmlns:pic="http://schemas.openxmlformats.org/drawingml/2006/picture">
+                  <pic:nvPicPr>
+                    <pic:cNvPr id="2133216739" name=""/>
+                    <pic:cNvPicPr/>
+                  </pic:nvPicPr>
+                  <pic:blipFill>
+                    <a:blip r:embed="rId19"/>
+                    <a:stretch>
+                      <a:fillRect/>
+                    </a:stretch>
+                  </pic:blipFill>
+                  <pic:spPr>
+                    <a:xfrm>
+                      <a:off x="0" y="0"/>
+                      <a:ext cx="5274310" cy="893445"/>
+                    </a:xfrm>
+                    <a:prstGeom prst="rect">
+                      <a:avLst/>
+                    </a:prstGeom>
+                  </pic:spPr>
+                </pic:pic>
+              </a:graphicData>
+            </a:graphic>
+          </wp:inline>
+        </w:drawing>
+      </w:r>
+    </w:p>
+    <w:p>
+      <w:r>
+        <w:rPr>
+          <w:rFonts w:hint="eastAsia"/>
+        </w:rPr>
+        <w:t>提交后第一次修改，删除了一个</w:t>
+      </w:r>
+      <w:r>
+        <w:rPr>
+          <w:rFonts w:hint="eastAsia"/>
+        </w:rPr>
+        <w:t>eps</w:t>
+      </w:r>
+      <w:r>
+        <w:rPr>
+          <w:rFonts w:hint="eastAsia"/>
+        </w:rPr>
+        <w:t>文件：</w:t>
+      </w:r>
+    </w:p>
+    <w:p>
+      <w:r>
+        <w:lastRenderedPageBreak/>
+        <w:drawing>
+          <wp:inline distT="0" distB="0" distL="0" distR="0" wp14:anchorId="1B22E148" wp14:editId="4A3D7C1A">
+            <wp:extent cx="5274310" cy="1827530"/>
+            <wp:effectExtent l="0" t="0" r="2540" b="1270"/>
+            <wp:docPr id="1038452734" name="图片 1"/>
+            <wp:cNvGraphicFramePr>
+              <a:graphicFrameLocks xmlns:a="http://schemas.openxmlformats.org/drawingml/2006/main" noChangeAspect="1"/>
+            </wp:cNvGraphicFramePr>
+            <a:graphic xmlns:a="http://schemas.openxmlformats.org/drawingml/2006/main">
+              <a:graphicData uri="http://schemas.openxmlformats.org/drawingml/2006/picture">
+                <pic:pic xmlns:pic="http://schemas.openxmlformats.org/drawingml/2006/picture">
+                  <pic:nvPicPr>
+                    <pic:cNvPr id="1038452734" name=""/>
+                    <pic:cNvPicPr/>
+                  </pic:nvPicPr>
+                  <pic:blipFill>
+                    <a:blip r:embed="rId20"/>
+                    <a:stretch>
+                      <a:fillRect/>
+                    </a:stretch>
+                  </pic:blipFill>
+                  <pic:spPr>
+                    <a:xfrm>
+                      <a:off x="0" y="0"/>
+                      <a:ext cx="5274310" cy="1827530"/>
+                    </a:xfrm>
+                    <a:prstGeom prst="rect">
+                      <a:avLst/>
+                    </a:prstGeom>
+                  </pic:spPr>
+                </pic:pic>
+              </a:graphicData>
+            </a:graphic>
+          </wp:inline>
+        </w:drawing>
+      </w:r>
+    </w:p>
+    <w:p>
+      <w:pPr>
+        <w:rPr>
+          <w:rFonts w:hint="eastAsia"/>
+        </w:rPr>
+      </w:pPr>
+      <w:r>
+        <w:rPr>
+          <w:rFonts w:hint="eastAsia"/>
+        </w:rPr>
+        <w:t>第二次提交：</w:t>
+      </w:r>
+    </w:p>
+    <w:p>
+      <w:r>
+        <w:drawing>
+          <wp:inline distT="0" distB="0" distL="0" distR="0" wp14:anchorId="0B19D0A2" wp14:editId="0140105E">
+            <wp:extent cx="5274310" cy="942340"/>
+            <wp:effectExtent l="0" t="0" r="2540" b="0"/>
+            <wp:docPr id="362161128" name="图片 1" descr="文本&#10;&#10;AI 生成的内容可能不正确。"/>
+            <wp:cNvGraphicFramePr>
+              <a:graphicFrameLocks xmlns:a="http://schemas.openxmlformats.org/drawingml/2006/main" noChangeAspect="1"/>
+            </wp:cNvGraphicFramePr>
+            <a:graphic xmlns:a="http://schemas.openxmlformats.org/drawingml/2006/main">
+              <a:graphicData uri="http://schemas.openxmlformats.org/drawingml/2006/picture">
+                <pic:pic xmlns:pic="http://schemas.openxmlformats.org/drawingml/2006/picture">
+                  <pic:nvPicPr>
+                    <pic:cNvPr id="362161128" name="图片 1" descr="文本&#10;&#10;AI 生成的内容可能不正确。"/>
+                    <pic:cNvPicPr/>
+                  </pic:nvPicPr>
+                  <pic:blipFill>
+                    <a:blip r:embed="rId21"/>
+                    <a:stretch>
+                      <a:fillRect/>
+                    </a:stretch>
+                  </pic:blipFill>
+                  <pic:spPr>
+                    <a:xfrm>
+                      <a:off x="0" y="0"/>
+                      <a:ext cx="5274310" cy="942340"/>
+                    </a:xfrm>
+                    <a:prstGeom prst="rect">
+                      <a:avLst/>
+                    </a:prstGeom>
+                  </pic:spPr>
+                </pic:pic>
+              </a:graphicData>
+            </a:graphic>
+          </wp:inline>
+        </w:drawing>
+      </w:r>
+    </w:p>
+    <w:p>
+      <w:pPr>
+        <w:rPr>
+          <w:rFonts w:hint="eastAsia"/>
+        </w:rPr>
+      </w:pPr>
+    </w:p>
+    <w:p>
       <w:pPr>
         <w:ind w:firstLineChars="201" w:firstLine="424"/>
       </w:pPr>
@@ -3917,6 +4310,13 @@
     </w:p>
     <w:p>
       <w:pPr>
+        <w:rPr>
+          <w:rFonts w:hint="eastAsia"/>
+        </w:rPr>
+      </w:pPr>
+    </w:p>
+    <w:p>
+      <w:pPr>
         <w:ind w:left="425"/>
         <w:rPr>
           <w:b/>
@@ -4187,7 +4587,7 @@
       </w:r>
     </w:p>
     <w:sectPr>
-      <w:headerReference w:type="first" r:id="rId13"/>
+      <w:headerReference w:type="first" r:id="rId22"/>
       <w:pgSz w:w="11906" w:h="16838"/>
       <w:pgMar w:top="1440" w:right="1800" w:bottom="1440" w:left="1800" w:header="851" w:footer="992" w:gutter="0"/>
       <w:pgNumType w:start="1"/>

</xml_diff>

<commit_message>
C4: tweak fileA & fileB
</commit_message>
<xml_diff>
--- a/report/2022111699-Lab1-report.docx
+++ b/report/2022111699-Lab1-report.docx
@@ -3726,7 +3726,6 @@
           <w:sz w:val="32"/>
           <w:szCs w:val="32"/>
         </w:rPr>
-        <w:lastRenderedPageBreak/>
         <w:t>G</w:t>
       </w:r>
       <w:r>
@@ -3791,86 +3790,25 @@
       <w:bookmarkEnd w:id="19"/>
     </w:p>
     <w:p>
-      <w:r>
+      <w:pPr>
+        <w:rPr>
+          <w:rFonts w:hint="eastAsia"/>
+        </w:rPr>
+      </w:pPr>
+      <w:r>
+        <w:rPr>
+          <w:rFonts w:hint="eastAsia"/>
+        </w:rPr>
+        <w:t>进入项目目录：</w:t>
+      </w:r>
+    </w:p>
+    <w:p>
+      <w:r>
+        <w:rPr>
+          <w:noProof/>
+        </w:rPr>
         <w:drawing>
-          <wp:inline distT="0" distB="0" distL="0" distR="0" wp14:anchorId="6659142F" wp14:editId="5DE81CB5">
-            <wp:extent cx="5274310" cy="6221730"/>
-            <wp:effectExtent l="0" t="0" r="2540" b="7620"/>
-            <wp:docPr id="125643890" name="图片 1"/>
-            <wp:cNvGraphicFramePr>
-              <a:graphicFrameLocks xmlns:a="http://schemas.openxmlformats.org/drawingml/2006/main" noChangeAspect="1"/>
-            </wp:cNvGraphicFramePr>
-            <a:graphic xmlns:a="http://schemas.openxmlformats.org/drawingml/2006/main">
-              <a:graphicData uri="http://schemas.openxmlformats.org/drawingml/2006/picture">
-                <pic:pic xmlns:pic="http://schemas.openxmlformats.org/drawingml/2006/picture">
-                  <pic:nvPicPr>
-                    <pic:cNvPr id="125643890" name=""/>
-                    <pic:cNvPicPr/>
-                  </pic:nvPicPr>
-                  <pic:blipFill>
-                    <a:blip r:embed="rId13"/>
-                    <a:stretch>
-                      <a:fillRect/>
-                    </a:stretch>
-                  </pic:blipFill>
-                  <pic:spPr>
-                    <a:xfrm>
-                      <a:off x="0" y="0"/>
-                      <a:ext cx="5274310" cy="6221730"/>
-                    </a:xfrm>
-                    <a:prstGeom prst="rect">
-                      <a:avLst/>
-                    </a:prstGeom>
-                  </pic:spPr>
-                </pic:pic>
-              </a:graphicData>
-            </a:graphic>
-          </wp:inline>
-        </w:drawing>
-      </w:r>
-    </w:p>
-    <w:p>
-      <w:r>
-        <w:lastRenderedPageBreak/>
-        <w:drawing>
-          <wp:inline distT="0" distB="0" distL="0" distR="0" wp14:anchorId="581C3CE2" wp14:editId="5D8E0B2B">
-            <wp:extent cx="5274310" cy="2247265"/>
-            <wp:effectExtent l="0" t="0" r="2540" b="635"/>
-            <wp:docPr id="91576374" name="图片 1" descr="图形用户界面, 文本, 应用程序, 聊天或短信, 电子邮件&#10;&#10;AI 生成的内容可能不正确。"/>
-            <wp:cNvGraphicFramePr>
-              <a:graphicFrameLocks xmlns:a="http://schemas.openxmlformats.org/drawingml/2006/main" noChangeAspect="1"/>
-            </wp:cNvGraphicFramePr>
-            <a:graphic xmlns:a="http://schemas.openxmlformats.org/drawingml/2006/main">
-              <a:graphicData uri="http://schemas.openxmlformats.org/drawingml/2006/picture">
-                <pic:pic xmlns:pic="http://schemas.openxmlformats.org/drawingml/2006/picture">
-                  <pic:nvPicPr>
-                    <pic:cNvPr id="91576374" name="图片 1" descr="图形用户界面, 文本, 应用程序, 聊天或短信, 电子邮件&#10;&#10;AI 生成的内容可能不正确。"/>
-                    <pic:cNvPicPr/>
-                  </pic:nvPicPr>
-                  <pic:blipFill>
-                    <a:blip r:embed="rId14"/>
-                    <a:stretch>
-                      <a:fillRect/>
-                    </a:stretch>
-                  </pic:blipFill>
-                  <pic:spPr>
-                    <a:xfrm>
-                      <a:off x="0" y="0"/>
-                      <a:ext cx="5274310" cy="2247265"/>
-                    </a:xfrm>
-                    <a:prstGeom prst="rect">
-                      <a:avLst/>
-                    </a:prstGeom>
-                  </pic:spPr>
-                </pic:pic>
-              </a:graphicData>
-            </a:graphic>
-          </wp:inline>
-        </w:drawing>
-      </w:r>
-      <w:r>
-        <w:drawing>
-          <wp:inline distT="0" distB="0" distL="0" distR="0" wp14:anchorId="7F875157" wp14:editId="15629622">
+          <wp:inline distT="0" distB="0" distL="0" distR="0" wp14:anchorId="7F875157" wp14:editId="70BF864F">
             <wp:extent cx="5274310" cy="874395"/>
             <wp:effectExtent l="0" t="0" r="2540" b="1905"/>
             <wp:docPr id="633224488" name="图片 1"/>
@@ -3885,7 +3823,7 @@
                     <pic:cNvPicPr/>
                   </pic:nvPicPr>
                   <pic:blipFill>
-                    <a:blip r:embed="rId15"/>
+                    <a:blip r:embed="rId13"/>
                     <a:stretch>
                       <a:fillRect/>
                     </a:stretch>
@@ -3907,7 +3845,111 @@
       </w:r>
     </w:p>
     <w:p>
-      <w:r>
+      <w:pPr>
+        <w:rPr>
+          <w:noProof/>
+        </w:rPr>
+      </w:pPr>
+      <w:r>
+        <w:rPr>
+          <w:b/>
+          <w:bCs/>
+          <w:noProof/>
+        </w:rPr>
+        <w:t>R1</w:t>
+      </w:r>
+      <w:r>
+        <w:rPr>
+          <w:rFonts w:hint="eastAsia"/>
+          <w:b/>
+          <w:bCs/>
+          <w:noProof/>
+        </w:rPr>
+        <w:t>：本地初始化一个</w:t>
+      </w:r>
+      <w:r>
+        <w:rPr>
+          <w:b/>
+          <w:bCs/>
+          <w:noProof/>
+        </w:rPr>
+        <w:t>git</w:t>
+      </w:r>
+      <w:r>
+        <w:rPr>
+          <w:rFonts w:hint="eastAsia"/>
+          <w:b/>
+          <w:bCs/>
+          <w:noProof/>
+        </w:rPr>
+        <w:t>仓库，将自己在</w:t>
+      </w:r>
+      <w:r>
+        <w:rPr>
+          <w:b/>
+          <w:bCs/>
+          <w:noProof/>
+        </w:rPr>
+        <w:t>Lab1</w:t>
+      </w:r>
+      <w:r>
+        <w:rPr>
+          <w:rFonts w:hint="eastAsia"/>
+          <w:b/>
+          <w:bCs/>
+          <w:noProof/>
+        </w:rPr>
+        <w:t>中所创建项目的全部源</w:t>
+      </w:r>
+      <w:r>
+        <w:rPr>
+          <w:rFonts w:hint="eastAsia"/>
+          <w:b/>
+          <w:bCs/>
+          <w:noProof/>
+        </w:rPr>
+        <w:t xml:space="preserve"> </w:t>
+      </w:r>
+    </w:p>
+    <w:p>
+      <w:pPr>
+        <w:rPr>
+          <w:noProof/>
+        </w:rPr>
+      </w:pPr>
+      <w:r>
+        <w:rPr>
+          <w:rFonts w:hint="eastAsia"/>
+          <w:b/>
+          <w:bCs/>
+          <w:noProof/>
+        </w:rPr>
+        <w:t>文件加入进去，纳入</w:t>
+      </w:r>
+      <w:r>
+        <w:rPr>
+          <w:b/>
+          <w:bCs/>
+          <w:noProof/>
+        </w:rPr>
+        <w:t>git</w:t>
+      </w:r>
+      <w:r>
+        <w:rPr>
+          <w:rFonts w:hint="eastAsia"/>
+          <w:b/>
+          <w:bCs/>
+          <w:noProof/>
+        </w:rPr>
+        <w:t>管理；</w:t>
+      </w:r>
+    </w:p>
+    <w:p>
+      <w:r>
+        <w:rPr>
+          <w:noProof/>
+        </w:rPr>
+        <w:lastRenderedPageBreak/>
         <w:drawing>
           <wp:inline distT="0" distB="0" distL="0" distR="0" wp14:anchorId="0CAD85EF" wp14:editId="509D1F54">
             <wp:extent cx="5274310" cy="2407920"/>
@@ -3924,7 +3966,7 @@
                     <pic:cNvPicPr/>
                   </pic:nvPicPr>
                   <pic:blipFill>
-                    <a:blip r:embed="rId16"/>
+                    <a:blip r:embed="rId14"/>
                     <a:stretch>
                       <a:fillRect/>
                     </a:stretch>
@@ -3947,7 +3989,9 @@
     </w:p>
     <w:p>
       <w:r>
-        <w:lastRenderedPageBreak/>
+        <w:rPr>
+          <w:noProof/>
+        </w:rPr>
         <w:drawing>
           <wp:inline distT="0" distB="0" distL="0" distR="0" wp14:anchorId="315A098C" wp14:editId="29EBB425">
             <wp:extent cx="5274310" cy="3380740"/>
@@ -3964,7 +4008,7 @@
                     <pic:cNvPicPr/>
                   </pic:nvPicPr>
                   <pic:blipFill>
-                    <a:blip r:embed="rId17"/>
+                    <a:blip r:embed="rId15"/>
                     <a:stretch>
                       <a:fillRect/>
                     </a:stretch>
@@ -3987,6 +4031,36 @@
     </w:p>
     <w:p>
       <w:r>
+        <w:rPr>
+          <w:rFonts w:hint="eastAsia"/>
+        </w:rPr>
+        <w:t>第一次提交：</w:t>
+      </w:r>
+      <w:r>
+        <w:t xml:space="preserve">§ </w:t>
+      </w:r>
+      <w:r>
+        <w:rPr>
+          <w:b/>
+          <w:bCs/>
+        </w:rPr>
+        <w:t>R2</w:t>
+      </w:r>
+      <w:r>
+        <w:rPr>
+          <w:rFonts w:hint="eastAsia"/>
+          <w:b/>
+          <w:bCs/>
+        </w:rPr>
+        <w:t>：提交；</w:t>
+      </w:r>
+    </w:p>
+    <w:p>
+      <w:r>
+        <w:rPr>
+          <w:noProof/>
+        </w:rPr>
+        <w:lastRenderedPageBreak/>
         <w:drawing>
           <wp:inline distT="0" distB="0" distL="0" distR="0" wp14:anchorId="6DD97CBF" wp14:editId="2211B530">
             <wp:extent cx="5274310" cy="3678555"/>
@@ -4003,7 +4077,7 @@
                     <pic:cNvPicPr/>
                   </pic:nvPicPr>
                   <pic:blipFill>
-                    <a:blip r:embed="rId18"/>
+                    <a:blip r:embed="rId16"/>
                     <a:stretch>
                       <a:fillRect/>
                     </a:stretch>
@@ -4026,6 +4100,82 @@
     </w:p>
     <w:p>
       <w:r>
+        <w:t xml:space="preserve">§ </w:t>
+      </w:r>
+      <w:r>
+        <w:rPr>
+          <w:b/>
+          <w:bCs/>
+        </w:rPr>
+        <w:t>R0</w:t>
+      </w:r>
+      <w:r>
+        <w:rPr>
+          <w:rFonts w:hint="eastAsia"/>
+          <w:b/>
+          <w:bCs/>
+        </w:rPr>
+        <w:t>：在进行每次</w:t>
+      </w:r>
+      <w:r>
+        <w:rPr>
+          <w:b/>
+          <w:bCs/>
+        </w:rPr>
+        <w:t>git</w:t>
+      </w:r>
+      <w:r>
+        <w:rPr>
+          <w:rFonts w:hint="eastAsia"/>
+          <w:b/>
+          <w:bCs/>
+        </w:rPr>
+        <w:t>操作之前，随时查看工作区、暂存区、</w:t>
+      </w:r>
+      <w:r>
+        <w:rPr>
+          <w:b/>
+          <w:bCs/>
+        </w:rPr>
+        <w:t>git</w:t>
+      </w:r>
+      <w:r>
+        <w:rPr>
+          <w:rFonts w:hint="eastAsia"/>
+          <w:b/>
+          <w:bCs/>
+        </w:rPr>
+        <w:t>仓库的</w:t>
+      </w:r>
+      <w:r>
+        <w:rPr>
+          <w:rFonts w:hint="eastAsia"/>
+          <w:b/>
+          <w:bCs/>
+        </w:rPr>
+        <w:t xml:space="preserve"> </w:t>
+      </w:r>
+    </w:p>
+    <w:p>
+      <w:pPr>
+        <w:rPr>
+          <w:rFonts w:hint="eastAsia"/>
+        </w:rPr>
+      </w:pPr>
+      <w:r>
+        <w:rPr>
+          <w:rFonts w:hint="eastAsia"/>
+          <w:b/>
+          <w:bCs/>
+        </w:rPr>
+        <w:t>状态，确认项目里的各文件当前处于什么状态；</w:t>
+      </w:r>
+    </w:p>
+    <w:p>
+      <w:r>
+        <w:rPr>
+          <w:noProof/>
+        </w:rPr>
         <w:drawing>
           <wp:inline distT="0" distB="0" distL="0" distR="0" wp14:anchorId="4AA06BC4" wp14:editId="10774CBA">
             <wp:extent cx="5274310" cy="893445"/>
@@ -4042,7 +4192,7 @@
                     <pic:cNvPicPr/>
                   </pic:nvPicPr>
                   <pic:blipFill>
-                    <a:blip r:embed="rId19"/>
+                    <a:blip r:embed="rId17"/>
                     <a:stretch>
                       <a:fillRect/>
                     </a:stretch>
@@ -4064,11 +4214,29 @@
       </w:r>
     </w:p>
     <w:p>
-      <w:r>
-        <w:rPr>
-          <w:rFonts w:hint="eastAsia"/>
-        </w:rPr>
-        <w:t>提交后第一次修改，删除了一个</w:t>
+      <w:pPr>
+        <w:rPr>
+          <w:b/>
+          <w:bCs/>
+        </w:rPr>
+      </w:pPr>
+      <w:r>
+        <w:rPr>
+          <w:rFonts w:hint="eastAsia"/>
+        </w:rPr>
+        <w:t>提交后</w:t>
+      </w:r>
+      <w:r>
+        <w:rPr>
+          <w:rFonts w:hint="eastAsia"/>
+        </w:rPr>
+        <w:t>，</w:t>
+      </w:r>
+      <w:r>
+        <w:rPr>
+          <w:rFonts w:hint="eastAsia"/>
+        </w:rPr>
+        <w:t>第一次修改，删除了一个</w:t>
       </w:r>
       <w:r>
         <w:rPr>
@@ -4082,10 +4250,45 @@
         </w:rPr>
         <w:t>文件：</w:t>
       </w:r>
-    </w:p>
-    <w:p>
-      <w:r>
-        <w:lastRenderedPageBreak/>
+      <w:r>
+        <w:rPr>
+          <w:rFonts w:hint="eastAsia"/>
+          <w:b/>
+          <w:bCs/>
+        </w:rPr>
+        <w:t>手工对提交的部分文件进行修改；</w:t>
+      </w:r>
+    </w:p>
+    <w:p>
+      <w:pPr>
+        <w:rPr>
+          <w:rFonts w:hint="eastAsia"/>
+        </w:rPr>
+      </w:pPr>
+      <w:r>
+        <w:t xml:space="preserve">§ </w:t>
+      </w:r>
+      <w:r>
+        <w:rPr>
+          <w:b/>
+          <w:bCs/>
+        </w:rPr>
+        <w:t>R3</w:t>
+      </w:r>
+      <w:r>
+        <w:rPr>
+          <w:rFonts w:hint="eastAsia"/>
+          <w:b/>
+          <w:bCs/>
+        </w:rPr>
+        <w:t>：查看上次提交之后都有哪些文件修改、具体修改内容是什么；</w:t>
+      </w:r>
+    </w:p>
+    <w:p>
+      <w:r>
+        <w:rPr>
+          <w:noProof/>
+        </w:rPr>
         <w:drawing>
           <wp:inline distT="0" distB="0" distL="0" distR="0" wp14:anchorId="1B22E148" wp14:editId="4A3D7C1A">
             <wp:extent cx="5274310" cy="1827530"/>
@@ -4102,7 +4305,7 @@
                     <pic:cNvPicPr/>
                   </pic:nvPicPr>
                   <pic:blipFill>
-                    <a:blip r:embed="rId20"/>
+                    <a:blip r:embed="rId18"/>
                     <a:stretch>
                       <a:fillRect/>
                     </a:stretch>
@@ -4124,20 +4327,33 @@
       </w:r>
     </w:p>
     <w:p>
-      <w:pPr>
-        <w:rPr>
-          <w:rFonts w:hint="eastAsia"/>
-        </w:rPr>
-      </w:pPr>
       <w:r>
         <w:rPr>
           <w:rFonts w:hint="eastAsia"/>
         </w:rPr>
         <w:t>第二次提交：</w:t>
       </w:r>
-    </w:p>
-    <w:p>
-      <w:r>
+      <w:r>
+        <w:rPr>
+          <w:b/>
+          <w:bCs/>
+        </w:rPr>
+        <w:t>R4</w:t>
+      </w:r>
+      <w:r>
+        <w:rPr>
+          <w:rFonts w:hint="eastAsia"/>
+          <w:b/>
+          <w:bCs/>
+        </w:rPr>
+        <w:t>：重新提交；</w:t>
+      </w:r>
+    </w:p>
+    <w:p>
+      <w:r>
+        <w:rPr>
+          <w:noProof/>
+        </w:rPr>
         <w:drawing>
           <wp:inline distT="0" distB="0" distL="0" distR="0" wp14:anchorId="0B19D0A2" wp14:editId="0140105E">
             <wp:extent cx="5274310" cy="942340"/>
@@ -4154,7 +4370,7 @@
                     <pic:cNvPicPr/>
                   </pic:nvPicPr>
                   <pic:blipFill>
-                    <a:blip r:embed="rId21"/>
+                    <a:blip r:embed="rId19"/>
                     <a:stretch>
                       <a:fillRect/>
                     </a:stretch>
@@ -4176,93 +4392,676 @@
       </w:r>
     </w:p>
     <w:p>
-      <w:pPr>
-        <w:rPr>
-          <w:rFonts w:hint="eastAsia"/>
-        </w:rPr>
-      </w:pPr>
+      <w:r>
+        <w:rPr>
+          <w:rFonts w:hint="eastAsia"/>
+        </w:rPr>
+        <w:lastRenderedPageBreak/>
+        <w:t>第二次修改：删除了一个临时文件，修改了一个</w:t>
+      </w:r>
+      <w:r>
+        <w:rPr>
+          <w:rFonts w:hint="eastAsia"/>
+        </w:rPr>
+        <w:t>.docx</w:t>
+      </w:r>
+      <w:r>
+        <w:rPr>
+          <w:rFonts w:hint="eastAsia"/>
+        </w:rPr>
+        <w:t>文件。</w:t>
+      </w:r>
+      <w:r>
+        <w:rPr>
+          <w:rFonts w:hint="eastAsia"/>
+          <w:b/>
+          <w:bCs/>
+        </w:rPr>
+        <w:t>再次对部分文件进行修改；</w:t>
+      </w:r>
+    </w:p>
+    <w:p>
+      <w:r>
+        <w:rPr>
+          <w:rFonts w:hint="eastAsia"/>
+        </w:rPr>
+        <w:t>第三次提交：</w:t>
+      </w:r>
+      <w:r>
+        <w:t xml:space="preserve">§ </w:t>
+      </w:r>
+      <w:r>
+        <w:rPr>
+          <w:b/>
+          <w:bCs/>
+        </w:rPr>
+        <w:t>R5</w:t>
+      </w:r>
+      <w:r>
+        <w:rPr>
+          <w:rFonts w:hint="eastAsia"/>
+          <w:b/>
+          <w:bCs/>
+        </w:rPr>
+        <w:t>：重新提交</w:t>
+      </w:r>
+    </w:p>
+    <w:p>
+      <w:r>
+        <w:rPr>
+          <w:noProof/>
+        </w:rPr>
+        <w:drawing>
+          <wp:inline distT="0" distB="0" distL="0" distR="0" wp14:anchorId="579A42A3" wp14:editId="4EF7FDF1">
+            <wp:extent cx="5274310" cy="985520"/>
+            <wp:effectExtent l="0" t="0" r="2540" b="5080"/>
+            <wp:docPr id="1859738085" name="图片 1"/>
+            <wp:cNvGraphicFramePr>
+              <a:graphicFrameLocks xmlns:a="http://schemas.openxmlformats.org/drawingml/2006/main" noChangeAspect="1"/>
+            </wp:cNvGraphicFramePr>
+            <a:graphic xmlns:a="http://schemas.openxmlformats.org/drawingml/2006/main">
+              <a:graphicData uri="http://schemas.openxmlformats.org/drawingml/2006/picture">
+                <pic:pic xmlns:pic="http://schemas.openxmlformats.org/drawingml/2006/picture">
+                  <pic:nvPicPr>
+                    <pic:cNvPr id="1859738085" name=""/>
+                    <pic:cNvPicPr/>
+                  </pic:nvPicPr>
+                  <pic:blipFill>
+                    <a:blip r:embed="rId20"/>
+                    <a:stretch>
+                      <a:fillRect/>
+                    </a:stretch>
+                  </pic:blipFill>
+                  <pic:spPr>
+                    <a:xfrm>
+                      <a:off x="0" y="0"/>
+                      <a:ext cx="5274310" cy="985520"/>
+                    </a:xfrm>
+                    <a:prstGeom prst="rect">
+                      <a:avLst/>
+                    </a:prstGeom>
+                  </pic:spPr>
+                </pic:pic>
+              </a:graphicData>
+            </a:graphic>
+          </wp:inline>
+        </w:drawing>
+      </w:r>
+    </w:p>
+    <w:p>
+      <w:pPr>
+        <w:rPr>
+          <w:rFonts w:hint="eastAsia"/>
+        </w:rPr>
+      </w:pPr>
+      <w:r>
+        <w:t>§</w:t>
+      </w:r>
+      <w:r>
+        <w:rPr>
+          <w:b/>
+          <w:bCs/>
+        </w:rPr>
+        <w:t>R6</w:t>
+      </w:r>
+      <w:r>
+        <w:rPr>
+          <w:rFonts w:hint="eastAsia"/>
+          <w:b/>
+          <w:bCs/>
+        </w:rPr>
+        <w:t>：把最后一次提交撤销；</w:t>
+      </w:r>
+    </w:p>
+    <w:p>
+      <w:r>
+        <w:rPr>
+          <w:noProof/>
+        </w:rPr>
+        <w:drawing>
+          <wp:inline distT="0" distB="0" distL="0" distR="0" wp14:anchorId="62C89CC0" wp14:editId="0457C69F">
+            <wp:extent cx="5274310" cy="315595"/>
+            <wp:effectExtent l="0" t="0" r="2540" b="8255"/>
+            <wp:docPr id="679878620" name="图片 1"/>
+            <wp:cNvGraphicFramePr>
+              <a:graphicFrameLocks xmlns:a="http://schemas.openxmlformats.org/drawingml/2006/main" noChangeAspect="1"/>
+            </wp:cNvGraphicFramePr>
+            <a:graphic xmlns:a="http://schemas.openxmlformats.org/drawingml/2006/main">
+              <a:graphicData uri="http://schemas.openxmlformats.org/drawingml/2006/picture">
+                <pic:pic xmlns:pic="http://schemas.openxmlformats.org/drawingml/2006/picture">
+                  <pic:nvPicPr>
+                    <pic:cNvPr id="679878620" name=""/>
+                    <pic:cNvPicPr/>
+                  </pic:nvPicPr>
+                  <pic:blipFill>
+                    <a:blip r:embed="rId21"/>
+                    <a:stretch>
+                      <a:fillRect/>
+                    </a:stretch>
+                  </pic:blipFill>
+                  <pic:spPr>
+                    <a:xfrm>
+                      <a:off x="0" y="0"/>
+                      <a:ext cx="5274310" cy="315595"/>
+                    </a:xfrm>
+                    <a:prstGeom prst="rect">
+                      <a:avLst/>
+                    </a:prstGeom>
+                  </pic:spPr>
+                </pic:pic>
+              </a:graphicData>
+            </a:graphic>
+          </wp:inline>
+        </w:drawing>
+      </w:r>
+    </w:p>
+    <w:p>
+      <w:r>
+        <w:rPr>
+          <w:rFonts w:hint="eastAsia"/>
+        </w:rPr>
+        <w:t>查看状态：</w:t>
+      </w:r>
+      <w:r>
+        <w:t xml:space="preserve">§ </w:t>
+      </w:r>
+      <w:r>
+        <w:rPr>
+          <w:b/>
+          <w:bCs/>
+        </w:rPr>
+        <w:t>R0</w:t>
+      </w:r>
+      <w:r>
+        <w:rPr>
+          <w:rFonts w:hint="eastAsia"/>
+          <w:b/>
+          <w:bCs/>
+        </w:rPr>
+        <w:t>：在进行每次</w:t>
+      </w:r>
+      <w:r>
+        <w:rPr>
+          <w:b/>
+          <w:bCs/>
+        </w:rPr>
+        <w:t>git</w:t>
+      </w:r>
+      <w:r>
+        <w:rPr>
+          <w:rFonts w:hint="eastAsia"/>
+          <w:b/>
+          <w:bCs/>
+        </w:rPr>
+        <w:t>操作之前，随时查看工作区、暂存区、</w:t>
+      </w:r>
+      <w:r>
+        <w:rPr>
+          <w:b/>
+          <w:bCs/>
+        </w:rPr>
+        <w:t>git</w:t>
+      </w:r>
+      <w:r>
+        <w:rPr>
+          <w:rFonts w:hint="eastAsia"/>
+          <w:b/>
+          <w:bCs/>
+        </w:rPr>
+        <w:t>仓库的</w:t>
+      </w:r>
+      <w:r>
+        <w:rPr>
+          <w:rFonts w:hint="eastAsia"/>
+          <w:b/>
+          <w:bCs/>
+        </w:rPr>
+        <w:t xml:space="preserve"> </w:t>
+      </w:r>
+    </w:p>
+    <w:p>
+      <w:r>
+        <w:rPr>
+          <w:rFonts w:hint="eastAsia"/>
+          <w:b/>
+          <w:bCs/>
+        </w:rPr>
+        <w:t>状态，确认项目里的各文件当前处于什么状态；</w:t>
+      </w:r>
+    </w:p>
+    <w:p>
+      <w:r>
+        <w:rPr>
+          <w:noProof/>
+        </w:rPr>
+        <w:drawing>
+          <wp:inline distT="0" distB="0" distL="0" distR="0" wp14:anchorId="76FBAC1B" wp14:editId="6F73F28A">
+            <wp:extent cx="5274310" cy="1903730"/>
+            <wp:effectExtent l="0" t="0" r="2540" b="1270"/>
+            <wp:docPr id="48929759" name="图片 1"/>
+            <wp:cNvGraphicFramePr>
+              <a:graphicFrameLocks xmlns:a="http://schemas.openxmlformats.org/drawingml/2006/main" noChangeAspect="1"/>
+            </wp:cNvGraphicFramePr>
+            <a:graphic xmlns:a="http://schemas.openxmlformats.org/drawingml/2006/main">
+              <a:graphicData uri="http://schemas.openxmlformats.org/drawingml/2006/picture">
+                <pic:pic xmlns:pic="http://schemas.openxmlformats.org/drawingml/2006/picture">
+                  <pic:nvPicPr>
+                    <pic:cNvPr id="48929759" name=""/>
+                    <pic:cNvPicPr/>
+                  </pic:nvPicPr>
+                  <pic:blipFill>
+                    <a:blip r:embed="rId22"/>
+                    <a:stretch>
+                      <a:fillRect/>
+                    </a:stretch>
+                  </pic:blipFill>
+                  <pic:spPr>
+                    <a:xfrm>
+                      <a:off x="0" y="0"/>
+                      <a:ext cx="5274310" cy="1903730"/>
+                    </a:xfrm>
+                    <a:prstGeom prst="rect">
+                      <a:avLst/>
+                    </a:prstGeom>
+                  </pic:spPr>
+                </pic:pic>
+              </a:graphicData>
+            </a:graphic>
+          </wp:inline>
+        </w:drawing>
+      </w:r>
+    </w:p>
+    <w:p>
+      <w:pPr>
+        <w:rPr>
+          <w:rFonts w:hint="eastAsia"/>
+        </w:rPr>
+      </w:pPr>
+      <w:r>
+        <w:t>§</w:t>
+      </w:r>
+      <w:r>
+        <w:rPr>
+          <w:b/>
+          <w:bCs/>
+        </w:rPr>
+        <w:t>R7</w:t>
+      </w:r>
+      <w:r>
+        <w:rPr>
+          <w:rFonts w:hint="eastAsia"/>
+          <w:b/>
+          <w:bCs/>
+        </w:rPr>
+        <w:t>：查询该项目的全部提交记录；</w:t>
+      </w:r>
+    </w:p>
+    <w:p>
+      <w:r>
+        <w:rPr>
+          <w:noProof/>
+        </w:rPr>
+        <w:drawing>
+          <wp:inline distT="0" distB="0" distL="0" distR="0" wp14:anchorId="60448E3F" wp14:editId="4D578C98">
+            <wp:extent cx="5274310" cy="648335"/>
+            <wp:effectExtent l="0" t="0" r="2540" b="0"/>
+            <wp:docPr id="677903597" name="图片 1"/>
+            <wp:cNvGraphicFramePr>
+              <a:graphicFrameLocks xmlns:a="http://schemas.openxmlformats.org/drawingml/2006/main" noChangeAspect="1"/>
+            </wp:cNvGraphicFramePr>
+            <a:graphic xmlns:a="http://schemas.openxmlformats.org/drawingml/2006/main">
+              <a:graphicData uri="http://schemas.openxmlformats.org/drawingml/2006/picture">
+                <pic:pic xmlns:pic="http://schemas.openxmlformats.org/drawingml/2006/picture">
+                  <pic:nvPicPr>
+                    <pic:cNvPr id="677903597" name=""/>
+                    <pic:cNvPicPr/>
+                  </pic:nvPicPr>
+                  <pic:blipFill>
+                    <a:blip r:embed="rId23"/>
+                    <a:stretch>
+                      <a:fillRect/>
+                    </a:stretch>
+                  </pic:blipFill>
+                  <pic:spPr>
+                    <a:xfrm>
+                      <a:off x="0" y="0"/>
+                      <a:ext cx="5274310" cy="648335"/>
+                    </a:xfrm>
+                    <a:prstGeom prst="rect">
+                      <a:avLst/>
+                    </a:prstGeom>
+                  </pic:spPr>
+                </pic:pic>
+              </a:graphicData>
+            </a:graphic>
+          </wp:inline>
+        </w:drawing>
+      </w:r>
+    </w:p>
+    <w:p>
+      <w:r>
+        <w:t>§</w:t>
+      </w:r>
+      <w:r>
+        <w:rPr>
+          <w:b/>
+          <w:bCs/>
+        </w:rPr>
+        <w:t>R8</w:t>
+      </w:r>
+      <w:r>
+        <w:rPr>
+          <w:rFonts w:hint="eastAsia"/>
+          <w:b/>
+          <w:bCs/>
+        </w:rPr>
+        <w:t>：在</w:t>
+      </w:r>
+      <w:r>
+        <w:rPr>
+          <w:b/>
+          <w:bCs/>
+        </w:rPr>
+        <w:t>GitHub</w:t>
+      </w:r>
+      <w:r>
+        <w:rPr>
+          <w:rFonts w:hint="eastAsia"/>
+          <w:b/>
+          <w:bCs/>
+        </w:rPr>
+        <w:t>上创建名为“</w:t>
+      </w:r>
+      <w:r>
+        <w:rPr>
+          <w:b/>
+          <w:bCs/>
+        </w:rPr>
+        <w:t>Lab1-</w:t>
+      </w:r>
+      <w:r>
+        <w:rPr>
+          <w:rFonts w:hint="eastAsia"/>
+          <w:b/>
+          <w:bCs/>
+        </w:rPr>
+        <w:t>学号”的仓库，并在本地仓库建立相</w:t>
+      </w:r>
+      <w:r>
+        <w:rPr>
+          <w:rFonts w:hint="eastAsia"/>
+          <w:b/>
+          <w:bCs/>
+        </w:rPr>
+        <w:t xml:space="preserve"> </w:t>
+      </w:r>
+    </w:p>
+    <w:p>
+      <w:pPr>
+        <w:rPr>
+          <w:rFonts w:hint="eastAsia"/>
+        </w:rPr>
+      </w:pPr>
+      <w:r>
+        <w:rPr>
+          <w:rFonts w:hint="eastAsia"/>
+          <w:b/>
+          <w:bCs/>
+        </w:rPr>
+        <w:t>应的远程仓库；</w:t>
+      </w:r>
+    </w:p>
+    <w:p>
+      <w:r>
+        <w:rPr>
+          <w:noProof/>
+        </w:rPr>
+        <w:lastRenderedPageBreak/>
+        <w:drawing>
+          <wp:inline distT="0" distB="0" distL="0" distR="0" wp14:anchorId="59106E23" wp14:editId="321BDFDC">
+            <wp:extent cx="5274310" cy="3200400"/>
+            <wp:effectExtent l="0" t="0" r="2540" b="0"/>
+            <wp:docPr id="125643890" name="图片 1" descr="文本&#10;&#10;AI 生成的内容可能不正确。"/>
+            <wp:cNvGraphicFramePr>
+              <a:graphicFrameLocks xmlns:a="http://schemas.openxmlformats.org/drawingml/2006/main" noChangeAspect="1"/>
+            </wp:cNvGraphicFramePr>
+            <a:graphic xmlns:a="http://schemas.openxmlformats.org/drawingml/2006/main">
+              <a:graphicData uri="http://schemas.openxmlformats.org/drawingml/2006/picture">
+                <pic:pic xmlns:pic="http://schemas.openxmlformats.org/drawingml/2006/picture">
+                  <pic:nvPicPr>
+                    <pic:cNvPr id="125643890" name="图片 1" descr="文本&#10;&#10;AI 生成的内容可能不正确。"/>
+                    <pic:cNvPicPr/>
+                  </pic:nvPicPr>
+                  <pic:blipFill rotWithShape="1">
+                    <a:blip r:embed="rId24"/>
+                    <a:srcRect b="48561"/>
+                    <a:stretch/>
+                  </pic:blipFill>
+                  <pic:spPr bwMode="auto">
+                    <a:xfrm>
+                      <a:off x="0" y="0"/>
+                      <a:ext cx="5274310" cy="3200400"/>
+                    </a:xfrm>
+                    <a:prstGeom prst="rect">
+                      <a:avLst/>
+                    </a:prstGeom>
+                    <a:ln>
+                      <a:noFill/>
+                    </a:ln>
+                    <a:extLst>
+                      <a:ext uri="{53640926-AAD7-44D8-BBD7-CCE9431645EC}">
+                        <a14:shadowObscured xmlns:a14="http://schemas.microsoft.com/office/drawing/2010/main"/>
+                      </a:ext>
+                    </a:extLst>
+                  </pic:spPr>
+                </pic:pic>
+              </a:graphicData>
+            </a:graphic>
+          </wp:inline>
+        </w:drawing>
+      </w:r>
+    </w:p>
+    <w:p>
+      <w:r>
+        <w:rPr>
+          <w:noProof/>
+        </w:rPr>
+        <w:drawing>
+          <wp:inline distT="0" distB="0" distL="0" distR="0" wp14:anchorId="2A549A32" wp14:editId="6D5CA563">
+            <wp:extent cx="5274310" cy="1760855"/>
+            <wp:effectExtent l="0" t="0" r="2540" b="0"/>
+            <wp:docPr id="796062696" name="图片 1"/>
+            <wp:cNvGraphicFramePr>
+              <a:graphicFrameLocks xmlns:a="http://schemas.openxmlformats.org/drawingml/2006/main" noChangeAspect="1"/>
+            </wp:cNvGraphicFramePr>
+            <a:graphic xmlns:a="http://schemas.openxmlformats.org/drawingml/2006/main">
+              <a:graphicData uri="http://schemas.openxmlformats.org/drawingml/2006/picture">
+                <pic:pic xmlns:pic="http://schemas.openxmlformats.org/drawingml/2006/picture">
+                  <pic:nvPicPr>
+                    <pic:cNvPr id="796062696" name=""/>
+                    <pic:cNvPicPr/>
+                  </pic:nvPicPr>
+                  <pic:blipFill>
+                    <a:blip r:embed="rId25"/>
+                    <a:stretch>
+                      <a:fillRect/>
+                    </a:stretch>
+                  </pic:blipFill>
+                  <pic:spPr>
+                    <a:xfrm>
+                      <a:off x="0" y="0"/>
+                      <a:ext cx="5274310" cy="1760855"/>
+                    </a:xfrm>
+                    <a:prstGeom prst="rect">
+                      <a:avLst/>
+                    </a:prstGeom>
+                  </pic:spPr>
+                </pic:pic>
+              </a:graphicData>
+            </a:graphic>
+          </wp:inline>
+        </w:drawing>
+      </w:r>
+    </w:p>
+    <w:p>
+      <w:pPr>
+        <w:rPr>
+          <w:rFonts w:hint="eastAsia"/>
+        </w:rPr>
+      </w:pPr>
+      <w:r>
+        <w:t>§</w:t>
+      </w:r>
+      <w:r>
+        <w:rPr>
+          <w:b/>
+          <w:bCs/>
+        </w:rPr>
+        <w:t>R9</w:t>
+      </w:r>
+      <w:r>
+        <w:rPr>
+          <w:rFonts w:hint="eastAsia"/>
+          <w:b/>
+          <w:bCs/>
+        </w:rPr>
+        <w:t>：将之前各步骤得到的本地仓库全部内容推送到</w:t>
+      </w:r>
+      <w:r>
+        <w:rPr>
+          <w:b/>
+          <w:bCs/>
+        </w:rPr>
+        <w:t>GitHub</w:t>
+      </w:r>
+      <w:r>
+        <w:rPr>
+          <w:rFonts w:hint="eastAsia"/>
+          <w:b/>
+          <w:bCs/>
+        </w:rPr>
+        <w:t>的仓库中；</w:t>
+      </w:r>
     </w:p>
     <w:p>
       <w:pPr>
         <w:ind w:firstLineChars="201" w:firstLine="424"/>
-      </w:pPr>
-      <w:r>
         <w:rPr>
           <w:b/>
           <w:color w:val="0070C0"/>
         </w:rPr>
-        <w:t>给出</w:t>
-      </w:r>
-      <w:r>
-        <w:rPr>
-          <w:rFonts w:hint="eastAsia"/>
-          <w:b/>
+      </w:pPr>
+      <w:r>
+        <w:rPr>
+          <w:b/>
+          <w:noProof/>
           <w:color w:val="0070C0"/>
         </w:rPr>
-        <w:t>各</w:t>
-      </w:r>
-      <w:r>
-        <w:rPr>
+        <w:drawing>
+          <wp:inline distT="0" distB="0" distL="0" distR="0" wp14:anchorId="5D33D79C" wp14:editId="582C3A16">
+            <wp:extent cx="5274310" cy="1672590"/>
+            <wp:effectExtent l="0" t="0" r="2540" b="3810"/>
+            <wp:docPr id="408791447" name="图片 1"/>
+            <wp:cNvGraphicFramePr>
+              <a:graphicFrameLocks xmlns:a="http://schemas.openxmlformats.org/drawingml/2006/main" noChangeAspect="1"/>
+            </wp:cNvGraphicFramePr>
+            <a:graphic xmlns:a="http://schemas.openxmlformats.org/drawingml/2006/main">
+              <a:graphicData uri="http://schemas.openxmlformats.org/drawingml/2006/picture">
+                <pic:pic xmlns:pic="http://schemas.openxmlformats.org/drawingml/2006/picture">
+                  <pic:nvPicPr>
+                    <pic:cNvPr id="408791447" name=""/>
+                    <pic:cNvPicPr/>
+                  </pic:nvPicPr>
+                  <pic:blipFill>
+                    <a:blip r:embed="rId26"/>
+                    <a:stretch>
+                      <a:fillRect/>
+                    </a:stretch>
+                  </pic:blipFill>
+                  <pic:spPr>
+                    <a:xfrm>
+                      <a:off x="0" y="0"/>
+                      <a:ext cx="5274310" cy="1672590"/>
+                    </a:xfrm>
+                    <a:prstGeom prst="rect">
+                      <a:avLst/>
+                    </a:prstGeom>
+                  </pic:spPr>
+                </pic:pic>
+              </a:graphicData>
+            </a:graphic>
+          </wp:inline>
+        </w:drawing>
+      </w:r>
+    </w:p>
+    <w:p>
+      <w:pPr>
+        <w:ind w:firstLineChars="201" w:firstLine="424"/>
+        <w:rPr>
+          <w:rFonts w:hint="eastAsia"/>
+          <w:b/>
+          <w:bCs/>
+        </w:rPr>
+      </w:pPr>
+      <w:r>
+        <w:rPr>
+          <w:rFonts w:hint="eastAsia"/>
+          <w:b/>
+          <w:bCs/>
+        </w:rPr>
+        <w:t>仓库界面截图：</w:t>
+      </w:r>
+    </w:p>
+    <w:p>
+      <w:pPr>
+        <w:ind w:firstLineChars="201" w:firstLine="424"/>
+        <w:rPr>
+          <w:rFonts w:hint="eastAsia"/>
           <w:b/>
           <w:color w:val="0070C0"/>
         </w:rPr>
-        <w:t>操作命令</w:t>
-      </w:r>
-      <w:r>
-        <w:rPr>
-          <w:rFonts w:hint="eastAsia"/>
+      </w:pPr>
+      <w:r>
+        <w:rPr>
           <w:b/>
           <w:color w:val="0070C0"/>
         </w:rPr>
-        <w:t>，并</w:t>
-      </w:r>
-      <w:r>
-        <w:rPr>
-          <w:b/>
-          <w:color w:val="0070C0"/>
-        </w:rPr>
-        <w:t>给出执行界面的截图</w:t>
-      </w:r>
-      <w:r>
-        <w:rPr>
-          <w:rFonts w:hint="eastAsia"/>
-          <w:b/>
-          <w:color w:val="0070C0"/>
-        </w:rPr>
-        <w:t>（</w:t>
-      </w:r>
-      <w:r>
-        <w:rPr>
-          <w:b/>
-          <w:color w:val="0070C0"/>
-        </w:rPr>
-        <w:t>命令输入界面和结果界面</w:t>
-      </w:r>
-      <w:r>
-        <w:rPr>
-          <w:rFonts w:hint="eastAsia"/>
-          <w:b/>
-          <w:color w:val="0070C0"/>
-        </w:rPr>
-        <w:t>）。给出</w:t>
-      </w:r>
-      <w:proofErr w:type="spellStart"/>
-      <w:r>
-        <w:rPr>
-          <w:rFonts w:hint="eastAsia"/>
-          <w:b/>
-          <w:color w:val="0070C0"/>
-        </w:rPr>
-        <w:t>Github</w:t>
-      </w:r>
-      <w:proofErr w:type="spellEnd"/>
-      <w:r>
-        <w:rPr>
-          <w:rFonts w:hint="eastAsia"/>
-          <w:b/>
-          <w:color w:val="0070C0"/>
-        </w:rPr>
-        <w:t>上的仓库界面，证明提交成功。</w:t>
+        <w:lastRenderedPageBreak/>
+        <w:drawing>
+          <wp:inline distT="0" distB="0" distL="0" distR="0" wp14:anchorId="4ED8C433" wp14:editId="660E25C9">
+            <wp:extent cx="5274310" cy="2612390"/>
+            <wp:effectExtent l="0" t="0" r="2540" b="0"/>
+            <wp:docPr id="1119709827" name="图片 1"/>
+            <wp:cNvGraphicFramePr>
+              <a:graphicFrameLocks xmlns:a="http://schemas.openxmlformats.org/drawingml/2006/main" noChangeAspect="1"/>
+            </wp:cNvGraphicFramePr>
+            <a:graphic xmlns:a="http://schemas.openxmlformats.org/drawingml/2006/main">
+              <a:graphicData uri="http://schemas.openxmlformats.org/drawingml/2006/picture">
+                <pic:pic xmlns:pic="http://schemas.openxmlformats.org/drawingml/2006/picture">
+                  <pic:nvPicPr>
+                    <pic:cNvPr id="1119709827" name=""/>
+                    <pic:cNvPicPr/>
+                  </pic:nvPicPr>
+                  <pic:blipFill>
+                    <a:blip r:embed="rId27"/>
+                    <a:stretch>
+                      <a:fillRect/>
+                    </a:stretch>
+                  </pic:blipFill>
+                  <pic:spPr>
+                    <a:xfrm>
+                      <a:off x="0" y="0"/>
+                      <a:ext cx="5274310" cy="2612390"/>
+                    </a:xfrm>
+                    <a:prstGeom prst="rect">
+                      <a:avLst/>
+                    </a:prstGeom>
+                  </pic:spPr>
+                </pic:pic>
+              </a:graphicData>
+            </a:graphic>
+          </wp:inline>
+        </w:drawing>
       </w:r>
     </w:p>
     <w:p>
@@ -4309,80 +5108,375 @@
       <w:bookmarkEnd w:id="21"/>
     </w:p>
     <w:p>
-      <w:pPr>
-        <w:rPr>
-          <w:rFonts w:hint="eastAsia"/>
-        </w:rPr>
-      </w:pPr>
-    </w:p>
-    <w:p>
-      <w:pPr>
-        <w:ind w:left="425"/>
-        <w:rPr>
-          <w:b/>
-          <w:color w:val="0070C0"/>
-        </w:rPr>
-      </w:pPr>
-      <w:r>
-        <w:rPr>
-          <w:b/>
-          <w:color w:val="0070C0"/>
-        </w:rPr>
-        <w:t>给出</w:t>
-      </w:r>
-      <w:r>
-        <w:rPr>
-          <w:rFonts w:hint="eastAsia"/>
-          <w:b/>
-          <w:color w:val="0070C0"/>
-        </w:rPr>
-        <w:t>各</w:t>
-      </w:r>
-      <w:r>
-        <w:rPr>
-          <w:b/>
-          <w:color w:val="0070C0"/>
-        </w:rPr>
-        <w:t>操作命令</w:t>
-      </w:r>
-      <w:r>
-        <w:rPr>
-          <w:rFonts w:hint="eastAsia"/>
-          <w:b/>
-          <w:color w:val="0070C0"/>
-        </w:rPr>
-        <w:t>，并</w:t>
-      </w:r>
-      <w:r>
-        <w:rPr>
-          <w:b/>
-          <w:color w:val="0070C0"/>
-        </w:rPr>
-        <w:t>给出执行界面的截图</w:t>
-      </w:r>
-      <w:r>
-        <w:rPr>
-          <w:rFonts w:hint="eastAsia"/>
-          <w:b/>
-          <w:color w:val="0070C0"/>
-        </w:rPr>
-        <w:t>（</w:t>
-      </w:r>
-      <w:r>
-        <w:rPr>
-          <w:b/>
-          <w:color w:val="0070C0"/>
-        </w:rPr>
-        <w:t>命令输入界面和结果界面</w:t>
-      </w:r>
-      <w:r>
-        <w:rPr>
-          <w:rFonts w:hint="eastAsia"/>
-          <w:b/>
-          <w:color w:val="0070C0"/>
-        </w:rPr>
-        <w:t>）</w:t>
-      </w:r>
+      <w:r>
+        <w:rPr>
+          <w:rFonts w:hint="eastAsia"/>
+        </w:rPr>
+        <w:t>从场景</w:t>
+      </w:r>
+      <w:r>
+        <w:rPr>
+          <w:rFonts w:hint="eastAsia"/>
+        </w:rPr>
+        <w:t>1</w:t>
+      </w:r>
+      <w:r>
+        <w:rPr>
+          <w:rFonts w:hint="eastAsia"/>
+        </w:rPr>
+        <w:t>继续，</w:t>
+      </w:r>
+      <w:r>
+        <w:rPr>
+          <w:rFonts w:hint="eastAsia"/>
+        </w:rPr>
+        <w:t>由于我的</w:t>
+      </w:r>
+      <w:proofErr w:type="spellStart"/>
+      <w:r>
+        <w:rPr>
+          <w:rFonts w:hint="eastAsia"/>
+        </w:rPr>
+        <w:t>github</w:t>
+      </w:r>
+      <w:proofErr w:type="spellEnd"/>
+      <w:r>
+        <w:rPr>
+          <w:rFonts w:hint="eastAsia"/>
+        </w:rPr>
+        <w:t>默认分支是</w:t>
+      </w:r>
+      <w:r>
+        <w:rPr>
+          <w:rFonts w:hint="eastAsia"/>
+        </w:rPr>
+        <w:t>main</w:t>
+      </w:r>
+      <w:r>
+        <w:rPr>
+          <w:rFonts w:hint="eastAsia"/>
+        </w:rPr>
+        <w:t>，所以先在本地和远程改</w:t>
+      </w:r>
+      <w:r>
+        <w:rPr>
+          <w:rFonts w:hint="eastAsia"/>
+        </w:rPr>
+        <w:t>分支</w:t>
+      </w:r>
+      <w:r>
+        <w:rPr>
+          <w:rFonts w:hint="eastAsia"/>
+        </w:rPr>
+        <w:t>名：</w:t>
+      </w:r>
+    </w:p>
+    <w:p>
+      <w:r>
+        <w:drawing>
+          <wp:inline distT="0" distB="0" distL="0" distR="0" wp14:anchorId="535916AE" wp14:editId="2B6AAD5F">
+            <wp:extent cx="5274310" cy="1938020"/>
+            <wp:effectExtent l="0" t="0" r="2540" b="5080"/>
+            <wp:docPr id="1761330308" name="图片 1"/>
+            <wp:cNvGraphicFramePr>
+              <a:graphicFrameLocks xmlns:a="http://schemas.openxmlformats.org/drawingml/2006/main" noChangeAspect="1"/>
+            </wp:cNvGraphicFramePr>
+            <a:graphic xmlns:a="http://schemas.openxmlformats.org/drawingml/2006/main">
+              <a:graphicData uri="http://schemas.openxmlformats.org/drawingml/2006/picture">
+                <pic:pic xmlns:pic="http://schemas.openxmlformats.org/drawingml/2006/picture">
+                  <pic:nvPicPr>
+                    <pic:cNvPr id="1761330308" name=""/>
+                    <pic:cNvPicPr/>
+                  </pic:nvPicPr>
+                  <pic:blipFill>
+                    <a:blip r:embed="rId28"/>
+                    <a:stretch>
+                      <a:fillRect/>
+                    </a:stretch>
+                  </pic:blipFill>
+                  <pic:spPr>
+                    <a:xfrm>
+                      <a:off x="0" y="0"/>
+                      <a:ext cx="5274310" cy="1938020"/>
+                    </a:xfrm>
+                    <a:prstGeom prst="rect">
+                      <a:avLst/>
+                    </a:prstGeom>
+                  </pic:spPr>
+                </pic:pic>
+              </a:graphicData>
+            </a:graphic>
+          </wp:inline>
+        </w:drawing>
+      </w:r>
+    </w:p>
+    <w:p>
+      <w:r>
+        <w:drawing>
+          <wp:inline distT="0" distB="0" distL="0" distR="0" wp14:anchorId="7E6F97DB" wp14:editId="69908652">
+            <wp:extent cx="3859530" cy="2702949"/>
+            <wp:effectExtent l="0" t="0" r="7620" b="2540"/>
+            <wp:docPr id="1798733462" name="图片 1" descr="图形用户界面, 文本, 应用程序&#10;&#10;AI 生成的内容可能不正确。"/>
+            <wp:cNvGraphicFramePr>
+              <a:graphicFrameLocks xmlns:a="http://schemas.openxmlformats.org/drawingml/2006/main" noChangeAspect="1"/>
+            </wp:cNvGraphicFramePr>
+            <a:graphic xmlns:a="http://schemas.openxmlformats.org/drawingml/2006/main">
+              <a:graphicData uri="http://schemas.openxmlformats.org/drawingml/2006/picture">
+                <pic:pic xmlns:pic="http://schemas.openxmlformats.org/drawingml/2006/picture">
+                  <pic:nvPicPr>
+                    <pic:cNvPr id="1798733462" name="图片 1" descr="图形用户界面, 文本, 应用程序&#10;&#10;AI 生成的内容可能不正确。"/>
+                    <pic:cNvPicPr/>
+                  </pic:nvPicPr>
+                  <pic:blipFill>
+                    <a:blip r:embed="rId29"/>
+                    <a:stretch>
+                      <a:fillRect/>
+                    </a:stretch>
+                  </pic:blipFill>
+                  <pic:spPr>
+                    <a:xfrm>
+                      <a:off x="0" y="0"/>
+                      <a:ext cx="3867096" cy="2708248"/>
+                    </a:xfrm>
+                    <a:prstGeom prst="rect">
+                      <a:avLst/>
+                    </a:prstGeom>
+                  </pic:spPr>
+                </pic:pic>
+              </a:graphicData>
+            </a:graphic>
+          </wp:inline>
+        </w:drawing>
+      </w:r>
+    </w:p>
+    <w:p>
+      <w:r>
+        <w:rPr>
+          <w:rFonts w:hint="eastAsia"/>
+        </w:rPr>
+        <w:t>接下来按照步骤进行：</w:t>
+      </w:r>
+    </w:p>
+    <w:p>
+      <w:pPr>
+        <w:rPr>
+          <w:rFonts w:hint="eastAsia"/>
+          <w:b/>
+          <w:bCs/>
+        </w:rPr>
+      </w:pPr>
+      <w:r>
+        <w:rPr>
+          <w:rFonts w:hint="eastAsia"/>
+          <w:b/>
+          <w:bCs/>
+        </w:rPr>
+        <w:t>§</w:t>
+      </w:r>
+      <w:r>
+        <w:rPr>
+          <w:rFonts w:hint="eastAsia"/>
+          <w:b/>
+          <w:bCs/>
+        </w:rPr>
+        <w:t xml:space="preserve"> R1</w:t>
+      </w:r>
+      <w:r>
+        <w:rPr>
+          <w:rFonts w:hint="eastAsia"/>
+          <w:b/>
+          <w:bCs/>
+        </w:rPr>
+        <w:t>：获得本地</w:t>
+      </w:r>
+      <w:r>
+        <w:rPr>
+          <w:rFonts w:hint="eastAsia"/>
+          <w:b/>
+          <w:bCs/>
+        </w:rPr>
+        <w:t>Lab1</w:t>
+      </w:r>
+      <w:r>
+        <w:rPr>
+          <w:rFonts w:hint="eastAsia"/>
+          <w:b/>
+          <w:bCs/>
+        </w:rPr>
+        <w:t>仓库的全部分支，切换至分支</w:t>
+      </w:r>
+      <w:r>
+        <w:rPr>
+          <w:rFonts w:hint="eastAsia"/>
+          <w:b/>
+          <w:bCs/>
+        </w:rPr>
+        <w:t>master</w:t>
+      </w:r>
+      <w:r>
+        <w:rPr>
+          <w:rFonts w:hint="eastAsia"/>
+          <w:b/>
+          <w:bCs/>
+        </w:rPr>
+        <w:t>；</w:t>
+      </w:r>
+    </w:p>
+    <w:p>
+      <w:r>
+        <w:lastRenderedPageBreak/>
+        <w:drawing>
+          <wp:inline distT="0" distB="0" distL="0" distR="0" wp14:anchorId="5DACC157" wp14:editId="2FB14D81">
+            <wp:extent cx="5274310" cy="1522730"/>
+            <wp:effectExtent l="0" t="0" r="2540" b="1270"/>
+            <wp:docPr id="1970967722" name="图片 1" descr="文本&#10;&#10;AI 生成的内容可能不正确。"/>
+            <wp:cNvGraphicFramePr>
+              <a:graphicFrameLocks xmlns:a="http://schemas.openxmlformats.org/drawingml/2006/main" noChangeAspect="1"/>
+            </wp:cNvGraphicFramePr>
+            <a:graphic xmlns:a="http://schemas.openxmlformats.org/drawingml/2006/main">
+              <a:graphicData uri="http://schemas.openxmlformats.org/drawingml/2006/picture">
+                <pic:pic xmlns:pic="http://schemas.openxmlformats.org/drawingml/2006/picture">
+                  <pic:nvPicPr>
+                    <pic:cNvPr id="1970967722" name="图片 1" descr="文本&#10;&#10;AI 生成的内容可能不正确。"/>
+                    <pic:cNvPicPr/>
+                  </pic:nvPicPr>
+                  <pic:blipFill>
+                    <a:blip r:embed="rId30"/>
+                    <a:stretch>
+                      <a:fillRect/>
+                    </a:stretch>
+                  </pic:blipFill>
+                  <pic:spPr>
+                    <a:xfrm>
+                      <a:off x="0" y="0"/>
+                      <a:ext cx="5274310" cy="1522730"/>
+                    </a:xfrm>
+                    <a:prstGeom prst="rect">
+                      <a:avLst/>
+                    </a:prstGeom>
+                  </pic:spPr>
+                </pic:pic>
+              </a:graphicData>
+            </a:graphic>
+          </wp:inline>
+        </w:drawing>
+      </w:r>
+    </w:p>
+    <w:p>
+      <w:pPr>
+        <w:rPr>
+          <w:rFonts w:hint="eastAsia"/>
+        </w:rPr>
+      </w:pPr>
+      <w:r>
+        <w:t xml:space="preserve">§ </w:t>
+      </w:r>
+      <w:r>
+        <w:rPr>
+          <w:b/>
+          <w:bCs/>
+        </w:rPr>
+        <w:t>R2</w:t>
+      </w:r>
+      <w:r>
+        <w:rPr>
+          <w:rFonts w:hint="eastAsia"/>
+          <w:b/>
+          <w:bCs/>
+        </w:rPr>
+        <w:t>：在</w:t>
+      </w:r>
+      <w:r>
+        <w:rPr>
+          <w:b/>
+          <w:bCs/>
+        </w:rPr>
+        <w:t>master</w:t>
+      </w:r>
+      <w:r>
+        <w:rPr>
+          <w:rFonts w:hint="eastAsia"/>
+          <w:b/>
+          <w:bCs/>
+        </w:rPr>
+        <w:t>基础上建立两个分支</w:t>
+      </w:r>
+      <w:r>
+        <w:rPr>
+          <w:b/>
+          <w:bCs/>
+        </w:rPr>
+        <w:t>B1</w:t>
+      </w:r>
+      <w:r>
+        <w:rPr>
+          <w:rFonts w:hint="eastAsia"/>
+          <w:b/>
+          <w:bCs/>
+        </w:rPr>
+        <w:t>、</w:t>
+      </w:r>
+      <w:r>
+        <w:rPr>
+          <w:b/>
+          <w:bCs/>
+        </w:rPr>
+        <w:t>B2</w:t>
+      </w:r>
+      <w:r>
+        <w:rPr>
+          <w:rFonts w:hint="eastAsia"/>
+          <w:b/>
+          <w:bCs/>
+        </w:rPr>
+        <w:t>；</w:t>
+      </w:r>
+    </w:p>
+    <w:p>
+      <w:r>
+        <w:drawing>
+          <wp:inline distT="0" distB="0" distL="0" distR="0" wp14:anchorId="428AD4C4" wp14:editId="0FC0212E">
+            <wp:extent cx="5274310" cy="1844040"/>
+            <wp:effectExtent l="0" t="0" r="2540" b="3810"/>
+            <wp:docPr id="825945314" name="图片 1" descr="文本&#10;&#10;AI 生成的内容可能不正确。"/>
+            <wp:cNvGraphicFramePr>
+              <a:graphicFrameLocks xmlns:a="http://schemas.openxmlformats.org/drawingml/2006/main" noChangeAspect="1"/>
+            </wp:cNvGraphicFramePr>
+            <a:graphic xmlns:a="http://schemas.openxmlformats.org/drawingml/2006/main">
+              <a:graphicData uri="http://schemas.openxmlformats.org/drawingml/2006/picture">
+                <pic:pic xmlns:pic="http://schemas.openxmlformats.org/drawingml/2006/picture">
+                  <pic:nvPicPr>
+                    <pic:cNvPr id="825945314" name="图片 1" descr="文本&#10;&#10;AI 生成的内容可能不正确。"/>
+                    <pic:cNvPicPr/>
+                  </pic:nvPicPr>
+                  <pic:blipFill>
+                    <a:blip r:embed="rId31"/>
+                    <a:stretch>
+                      <a:fillRect/>
+                    </a:stretch>
+                  </pic:blipFill>
+                  <pic:spPr>
+                    <a:xfrm>
+                      <a:off x="0" y="0"/>
+                      <a:ext cx="5274310" cy="1844040"/>
+                    </a:xfrm>
+                    <a:prstGeom prst="rect">
+                      <a:avLst/>
+                    </a:prstGeom>
+                  </pic:spPr>
+                </pic:pic>
+              </a:graphicData>
+            </a:graphic>
+          </wp:inline>
+        </w:drawing>
+      </w:r>
+    </w:p>
+    <w:p>
+      <w:pPr>
+        <w:rPr>
+          <w:rFonts w:hint="eastAsia"/>
+        </w:rPr>
+      </w:pPr>
     </w:p>
     <w:p>
       <w:pPr>
@@ -4587,7 +5681,7 @@
       </w:r>
     </w:p>
     <w:sectPr>
-      <w:headerReference w:type="first" r:id="rId22"/>
+      <w:headerReference w:type="first" r:id="rId32"/>
       <w:pgSz w:w="11906" w:h="16838"/>
       <w:pgMar w:top="1440" w:right="1800" w:bottom="1440" w:left="1800" w:header="851" w:footer="992" w:gutter="0"/>
       <w:pgNumType w:start="1"/>
@@ -5530,7 +6624,6 @@
   <w:style w:type="character" w:default="1" w:styleId="a0">
     <w:name w:val="Default Paragraph Font"/>
     <w:uiPriority w:val="1"/>
-    <w:semiHidden/>
     <w:unhideWhenUsed/>
   </w:style>
   <w:style w:type="table" w:default="1" w:styleId="a1">

</xml_diff>

<commit_message>
B1: alternative edits to fileA & fileB
</commit_message>
<xml_diff>
--- a/report/2022111699-Lab1-report.docx
+++ b/report/2022111699-Lab1-report.docx
@@ -3726,7 +3726,6 @@
           <w:sz w:val="32"/>
           <w:szCs w:val="32"/>
         </w:rPr>
-        <w:lastRenderedPageBreak/>
         <w:t>G</w:t>
       </w:r>
       <w:r>
@@ -3791,86 +3790,25 @@
       <w:bookmarkEnd w:id="19"/>
     </w:p>
     <w:p>
-      <w:r>
+      <w:pPr>
+        <w:rPr>
+          <w:rFonts w:hint="eastAsia"/>
+        </w:rPr>
+      </w:pPr>
+      <w:r>
+        <w:rPr>
+          <w:rFonts w:hint="eastAsia"/>
+        </w:rPr>
+        <w:t>进入项目目录：</w:t>
+      </w:r>
+    </w:p>
+    <w:p>
+      <w:r>
+        <w:rPr>
+          <w:noProof/>
+        </w:rPr>
         <w:drawing>
-          <wp:inline distT="0" distB="0" distL="0" distR="0" wp14:anchorId="6659142F" wp14:editId="5DE81CB5">
-            <wp:extent cx="5274310" cy="6221730"/>
-            <wp:effectExtent l="0" t="0" r="2540" b="7620"/>
-            <wp:docPr id="125643890" name="图片 1"/>
-            <wp:cNvGraphicFramePr>
-              <a:graphicFrameLocks xmlns:a="http://schemas.openxmlformats.org/drawingml/2006/main" noChangeAspect="1"/>
-            </wp:cNvGraphicFramePr>
-            <a:graphic xmlns:a="http://schemas.openxmlformats.org/drawingml/2006/main">
-              <a:graphicData uri="http://schemas.openxmlformats.org/drawingml/2006/picture">
-                <pic:pic xmlns:pic="http://schemas.openxmlformats.org/drawingml/2006/picture">
-                  <pic:nvPicPr>
-                    <pic:cNvPr id="125643890" name=""/>
-                    <pic:cNvPicPr/>
-                  </pic:nvPicPr>
-                  <pic:blipFill>
-                    <a:blip r:embed="rId13"/>
-                    <a:stretch>
-                      <a:fillRect/>
-                    </a:stretch>
-                  </pic:blipFill>
-                  <pic:spPr>
-                    <a:xfrm>
-                      <a:off x="0" y="0"/>
-                      <a:ext cx="5274310" cy="6221730"/>
-                    </a:xfrm>
-                    <a:prstGeom prst="rect">
-                      <a:avLst/>
-                    </a:prstGeom>
-                  </pic:spPr>
-                </pic:pic>
-              </a:graphicData>
-            </a:graphic>
-          </wp:inline>
-        </w:drawing>
-      </w:r>
-    </w:p>
-    <w:p>
-      <w:r>
-        <w:lastRenderedPageBreak/>
-        <w:drawing>
-          <wp:inline distT="0" distB="0" distL="0" distR="0" wp14:anchorId="581C3CE2" wp14:editId="5D8E0B2B">
-            <wp:extent cx="5274310" cy="2247265"/>
-            <wp:effectExtent l="0" t="0" r="2540" b="635"/>
-            <wp:docPr id="91576374" name="图片 1" descr="图形用户界面, 文本, 应用程序, 聊天或短信, 电子邮件&#10;&#10;AI 生成的内容可能不正确。"/>
-            <wp:cNvGraphicFramePr>
-              <a:graphicFrameLocks xmlns:a="http://schemas.openxmlformats.org/drawingml/2006/main" noChangeAspect="1"/>
-            </wp:cNvGraphicFramePr>
-            <a:graphic xmlns:a="http://schemas.openxmlformats.org/drawingml/2006/main">
-              <a:graphicData uri="http://schemas.openxmlformats.org/drawingml/2006/picture">
-                <pic:pic xmlns:pic="http://schemas.openxmlformats.org/drawingml/2006/picture">
-                  <pic:nvPicPr>
-                    <pic:cNvPr id="91576374" name="图片 1" descr="图形用户界面, 文本, 应用程序, 聊天或短信, 电子邮件&#10;&#10;AI 生成的内容可能不正确。"/>
-                    <pic:cNvPicPr/>
-                  </pic:nvPicPr>
-                  <pic:blipFill>
-                    <a:blip r:embed="rId14"/>
-                    <a:stretch>
-                      <a:fillRect/>
-                    </a:stretch>
-                  </pic:blipFill>
-                  <pic:spPr>
-                    <a:xfrm>
-                      <a:off x="0" y="0"/>
-                      <a:ext cx="5274310" cy="2247265"/>
-                    </a:xfrm>
-                    <a:prstGeom prst="rect">
-                      <a:avLst/>
-                    </a:prstGeom>
-                  </pic:spPr>
-                </pic:pic>
-              </a:graphicData>
-            </a:graphic>
-          </wp:inline>
-        </w:drawing>
-      </w:r>
-      <w:r>
-        <w:drawing>
-          <wp:inline distT="0" distB="0" distL="0" distR="0" wp14:anchorId="7F875157" wp14:editId="15629622">
+          <wp:inline distT="0" distB="0" distL="0" distR="0" wp14:anchorId="7F875157" wp14:editId="70BF864F">
             <wp:extent cx="5274310" cy="874395"/>
             <wp:effectExtent l="0" t="0" r="2540" b="1905"/>
             <wp:docPr id="633224488" name="图片 1"/>
@@ -3885,7 +3823,7 @@
                     <pic:cNvPicPr/>
                   </pic:nvPicPr>
                   <pic:blipFill>
-                    <a:blip r:embed="rId15"/>
+                    <a:blip r:embed="rId13"/>
                     <a:stretch>
                       <a:fillRect/>
                     </a:stretch>
@@ -3907,7 +3845,111 @@
       </w:r>
     </w:p>
     <w:p>
-      <w:r>
+      <w:pPr>
+        <w:rPr>
+          <w:noProof/>
+        </w:rPr>
+      </w:pPr>
+      <w:r>
+        <w:rPr>
+          <w:b/>
+          <w:bCs/>
+          <w:noProof/>
+        </w:rPr>
+        <w:t>R1</w:t>
+      </w:r>
+      <w:r>
+        <w:rPr>
+          <w:rFonts w:hint="eastAsia"/>
+          <w:b/>
+          <w:bCs/>
+          <w:noProof/>
+        </w:rPr>
+        <w:t>：本地初始化一个</w:t>
+      </w:r>
+      <w:r>
+        <w:rPr>
+          <w:b/>
+          <w:bCs/>
+          <w:noProof/>
+        </w:rPr>
+        <w:t>git</w:t>
+      </w:r>
+      <w:r>
+        <w:rPr>
+          <w:rFonts w:hint="eastAsia"/>
+          <w:b/>
+          <w:bCs/>
+          <w:noProof/>
+        </w:rPr>
+        <w:t>仓库，将自己在</w:t>
+      </w:r>
+      <w:r>
+        <w:rPr>
+          <w:b/>
+          <w:bCs/>
+          <w:noProof/>
+        </w:rPr>
+        <w:t>Lab1</w:t>
+      </w:r>
+      <w:r>
+        <w:rPr>
+          <w:rFonts w:hint="eastAsia"/>
+          <w:b/>
+          <w:bCs/>
+          <w:noProof/>
+        </w:rPr>
+        <w:t>中所创建项目的全部源</w:t>
+      </w:r>
+      <w:r>
+        <w:rPr>
+          <w:rFonts w:hint="eastAsia"/>
+          <w:b/>
+          <w:bCs/>
+          <w:noProof/>
+        </w:rPr>
+        <w:t xml:space="preserve"> </w:t>
+      </w:r>
+    </w:p>
+    <w:p>
+      <w:pPr>
+        <w:rPr>
+          <w:noProof/>
+        </w:rPr>
+      </w:pPr>
+      <w:r>
+        <w:rPr>
+          <w:rFonts w:hint="eastAsia"/>
+          <w:b/>
+          <w:bCs/>
+          <w:noProof/>
+        </w:rPr>
+        <w:t>文件加入进去，纳入</w:t>
+      </w:r>
+      <w:r>
+        <w:rPr>
+          <w:b/>
+          <w:bCs/>
+          <w:noProof/>
+        </w:rPr>
+        <w:t>git</w:t>
+      </w:r>
+      <w:r>
+        <w:rPr>
+          <w:rFonts w:hint="eastAsia"/>
+          <w:b/>
+          <w:bCs/>
+          <w:noProof/>
+        </w:rPr>
+        <w:t>管理；</w:t>
+      </w:r>
+    </w:p>
+    <w:p>
+      <w:r>
+        <w:rPr>
+          <w:noProof/>
+        </w:rPr>
+        <w:lastRenderedPageBreak/>
         <w:drawing>
           <wp:inline distT="0" distB="0" distL="0" distR="0" wp14:anchorId="0CAD85EF" wp14:editId="509D1F54">
             <wp:extent cx="5274310" cy="2407920"/>
@@ -3924,7 +3966,7 @@
                     <pic:cNvPicPr/>
                   </pic:nvPicPr>
                   <pic:blipFill>
-                    <a:blip r:embed="rId16"/>
+                    <a:blip r:embed="rId14"/>
                     <a:stretch>
                       <a:fillRect/>
                     </a:stretch>
@@ -3947,7 +3989,9 @@
     </w:p>
     <w:p>
       <w:r>
-        <w:lastRenderedPageBreak/>
+        <w:rPr>
+          <w:noProof/>
+        </w:rPr>
         <w:drawing>
           <wp:inline distT="0" distB="0" distL="0" distR="0" wp14:anchorId="315A098C" wp14:editId="29EBB425">
             <wp:extent cx="5274310" cy="3380740"/>
@@ -3964,7 +4008,7 @@
                     <pic:cNvPicPr/>
                   </pic:nvPicPr>
                   <pic:blipFill>
-                    <a:blip r:embed="rId17"/>
+                    <a:blip r:embed="rId15"/>
                     <a:stretch>
                       <a:fillRect/>
                     </a:stretch>
@@ -3987,6 +4031,36 @@
     </w:p>
     <w:p>
       <w:r>
+        <w:rPr>
+          <w:rFonts w:hint="eastAsia"/>
+        </w:rPr>
+        <w:t>第一次提交：</w:t>
+      </w:r>
+      <w:r>
+        <w:t xml:space="preserve">§ </w:t>
+      </w:r>
+      <w:r>
+        <w:rPr>
+          <w:b/>
+          <w:bCs/>
+        </w:rPr>
+        <w:t>R2</w:t>
+      </w:r>
+      <w:r>
+        <w:rPr>
+          <w:rFonts w:hint="eastAsia"/>
+          <w:b/>
+          <w:bCs/>
+        </w:rPr>
+        <w:t>：提交；</w:t>
+      </w:r>
+    </w:p>
+    <w:p>
+      <w:r>
+        <w:rPr>
+          <w:noProof/>
+        </w:rPr>
+        <w:lastRenderedPageBreak/>
         <w:drawing>
           <wp:inline distT="0" distB="0" distL="0" distR="0" wp14:anchorId="6DD97CBF" wp14:editId="2211B530">
             <wp:extent cx="5274310" cy="3678555"/>
@@ -4003,7 +4077,7 @@
                     <pic:cNvPicPr/>
                   </pic:nvPicPr>
                   <pic:blipFill>
-                    <a:blip r:embed="rId18"/>
+                    <a:blip r:embed="rId16"/>
                     <a:stretch>
                       <a:fillRect/>
                     </a:stretch>
@@ -4026,6 +4100,82 @@
     </w:p>
     <w:p>
       <w:r>
+        <w:t xml:space="preserve">§ </w:t>
+      </w:r>
+      <w:r>
+        <w:rPr>
+          <w:b/>
+          <w:bCs/>
+        </w:rPr>
+        <w:t>R0</w:t>
+      </w:r>
+      <w:r>
+        <w:rPr>
+          <w:rFonts w:hint="eastAsia"/>
+          <w:b/>
+          <w:bCs/>
+        </w:rPr>
+        <w:t>：在进行每次</w:t>
+      </w:r>
+      <w:r>
+        <w:rPr>
+          <w:b/>
+          <w:bCs/>
+        </w:rPr>
+        <w:t>git</w:t>
+      </w:r>
+      <w:r>
+        <w:rPr>
+          <w:rFonts w:hint="eastAsia"/>
+          <w:b/>
+          <w:bCs/>
+        </w:rPr>
+        <w:t>操作之前，随时查看工作区、暂存区、</w:t>
+      </w:r>
+      <w:r>
+        <w:rPr>
+          <w:b/>
+          <w:bCs/>
+        </w:rPr>
+        <w:t>git</w:t>
+      </w:r>
+      <w:r>
+        <w:rPr>
+          <w:rFonts w:hint="eastAsia"/>
+          <w:b/>
+          <w:bCs/>
+        </w:rPr>
+        <w:t>仓库的</w:t>
+      </w:r>
+      <w:r>
+        <w:rPr>
+          <w:rFonts w:hint="eastAsia"/>
+          <w:b/>
+          <w:bCs/>
+        </w:rPr>
+        <w:t xml:space="preserve"> </w:t>
+      </w:r>
+    </w:p>
+    <w:p>
+      <w:pPr>
+        <w:rPr>
+          <w:rFonts w:hint="eastAsia"/>
+        </w:rPr>
+      </w:pPr>
+      <w:r>
+        <w:rPr>
+          <w:rFonts w:hint="eastAsia"/>
+          <w:b/>
+          <w:bCs/>
+        </w:rPr>
+        <w:t>状态，确认项目里的各文件当前处于什么状态；</w:t>
+      </w:r>
+    </w:p>
+    <w:p>
+      <w:r>
+        <w:rPr>
+          <w:noProof/>
+        </w:rPr>
         <w:drawing>
           <wp:inline distT="0" distB="0" distL="0" distR="0" wp14:anchorId="4AA06BC4" wp14:editId="10774CBA">
             <wp:extent cx="5274310" cy="893445"/>
@@ -4042,7 +4192,7 @@
                     <pic:cNvPicPr/>
                   </pic:nvPicPr>
                   <pic:blipFill>
-                    <a:blip r:embed="rId19"/>
+                    <a:blip r:embed="rId17"/>
                     <a:stretch>
                       <a:fillRect/>
                     </a:stretch>
@@ -4064,11 +4214,29 @@
       </w:r>
     </w:p>
     <w:p>
-      <w:r>
-        <w:rPr>
-          <w:rFonts w:hint="eastAsia"/>
-        </w:rPr>
-        <w:t>提交后第一次修改，删除了一个</w:t>
+      <w:pPr>
+        <w:rPr>
+          <w:b/>
+          <w:bCs/>
+        </w:rPr>
+      </w:pPr>
+      <w:r>
+        <w:rPr>
+          <w:rFonts w:hint="eastAsia"/>
+        </w:rPr>
+        <w:t>提交后</w:t>
+      </w:r>
+      <w:r>
+        <w:rPr>
+          <w:rFonts w:hint="eastAsia"/>
+        </w:rPr>
+        <w:t>，</w:t>
+      </w:r>
+      <w:r>
+        <w:rPr>
+          <w:rFonts w:hint="eastAsia"/>
+        </w:rPr>
+        <w:t>第一次修改，删除了一个</w:t>
       </w:r>
       <w:r>
         <w:rPr>
@@ -4082,10 +4250,45 @@
         </w:rPr>
         <w:t>文件：</w:t>
       </w:r>
-    </w:p>
-    <w:p>
-      <w:r>
-        <w:lastRenderedPageBreak/>
+      <w:r>
+        <w:rPr>
+          <w:rFonts w:hint="eastAsia"/>
+          <w:b/>
+          <w:bCs/>
+        </w:rPr>
+        <w:t>手工对提交的部分文件进行修改；</w:t>
+      </w:r>
+    </w:p>
+    <w:p>
+      <w:pPr>
+        <w:rPr>
+          <w:rFonts w:hint="eastAsia"/>
+        </w:rPr>
+      </w:pPr>
+      <w:r>
+        <w:t xml:space="preserve">§ </w:t>
+      </w:r>
+      <w:r>
+        <w:rPr>
+          <w:b/>
+          <w:bCs/>
+        </w:rPr>
+        <w:t>R3</w:t>
+      </w:r>
+      <w:r>
+        <w:rPr>
+          <w:rFonts w:hint="eastAsia"/>
+          <w:b/>
+          <w:bCs/>
+        </w:rPr>
+        <w:t>：查看上次提交之后都有哪些文件修改、具体修改内容是什么；</w:t>
+      </w:r>
+    </w:p>
+    <w:p>
+      <w:r>
+        <w:rPr>
+          <w:noProof/>
+        </w:rPr>
         <w:drawing>
           <wp:inline distT="0" distB="0" distL="0" distR="0" wp14:anchorId="1B22E148" wp14:editId="4A3D7C1A">
             <wp:extent cx="5274310" cy="1827530"/>
@@ -4102,7 +4305,7 @@
                     <pic:cNvPicPr/>
                   </pic:nvPicPr>
                   <pic:blipFill>
-                    <a:blip r:embed="rId20"/>
+                    <a:blip r:embed="rId18"/>
                     <a:stretch>
                       <a:fillRect/>
                     </a:stretch>
@@ -4124,20 +4327,33 @@
       </w:r>
     </w:p>
     <w:p>
-      <w:pPr>
-        <w:rPr>
-          <w:rFonts w:hint="eastAsia"/>
-        </w:rPr>
-      </w:pPr>
       <w:r>
         <w:rPr>
           <w:rFonts w:hint="eastAsia"/>
         </w:rPr>
         <w:t>第二次提交：</w:t>
       </w:r>
-    </w:p>
-    <w:p>
-      <w:r>
+      <w:r>
+        <w:rPr>
+          <w:b/>
+          <w:bCs/>
+        </w:rPr>
+        <w:t>R4</w:t>
+      </w:r>
+      <w:r>
+        <w:rPr>
+          <w:rFonts w:hint="eastAsia"/>
+          <w:b/>
+          <w:bCs/>
+        </w:rPr>
+        <w:t>：重新提交；</w:t>
+      </w:r>
+    </w:p>
+    <w:p>
+      <w:r>
+        <w:rPr>
+          <w:noProof/>
+        </w:rPr>
         <w:drawing>
           <wp:inline distT="0" distB="0" distL="0" distR="0" wp14:anchorId="0B19D0A2" wp14:editId="0140105E">
             <wp:extent cx="5274310" cy="942340"/>
@@ -4154,7 +4370,7 @@
                     <pic:cNvPicPr/>
                   </pic:nvPicPr>
                   <pic:blipFill>
-                    <a:blip r:embed="rId21"/>
+                    <a:blip r:embed="rId19"/>
                     <a:stretch>
                       <a:fillRect/>
                     </a:stretch>
@@ -4176,93 +4392,676 @@
       </w:r>
     </w:p>
     <w:p>
-      <w:pPr>
-        <w:rPr>
-          <w:rFonts w:hint="eastAsia"/>
-        </w:rPr>
-      </w:pPr>
+      <w:r>
+        <w:rPr>
+          <w:rFonts w:hint="eastAsia"/>
+        </w:rPr>
+        <w:lastRenderedPageBreak/>
+        <w:t>第二次修改：删除了一个临时文件，修改了一个</w:t>
+      </w:r>
+      <w:r>
+        <w:rPr>
+          <w:rFonts w:hint="eastAsia"/>
+        </w:rPr>
+        <w:t>.docx</w:t>
+      </w:r>
+      <w:r>
+        <w:rPr>
+          <w:rFonts w:hint="eastAsia"/>
+        </w:rPr>
+        <w:t>文件。</w:t>
+      </w:r>
+      <w:r>
+        <w:rPr>
+          <w:rFonts w:hint="eastAsia"/>
+          <w:b/>
+          <w:bCs/>
+        </w:rPr>
+        <w:t>再次对部分文件进行修改；</w:t>
+      </w:r>
+    </w:p>
+    <w:p>
+      <w:r>
+        <w:rPr>
+          <w:rFonts w:hint="eastAsia"/>
+        </w:rPr>
+        <w:t>第三次提交：</w:t>
+      </w:r>
+      <w:r>
+        <w:t xml:space="preserve">§ </w:t>
+      </w:r>
+      <w:r>
+        <w:rPr>
+          <w:b/>
+          <w:bCs/>
+        </w:rPr>
+        <w:t>R5</w:t>
+      </w:r>
+      <w:r>
+        <w:rPr>
+          <w:rFonts w:hint="eastAsia"/>
+          <w:b/>
+          <w:bCs/>
+        </w:rPr>
+        <w:t>：重新提交</w:t>
+      </w:r>
+    </w:p>
+    <w:p>
+      <w:r>
+        <w:rPr>
+          <w:noProof/>
+        </w:rPr>
+        <w:drawing>
+          <wp:inline distT="0" distB="0" distL="0" distR="0" wp14:anchorId="579A42A3" wp14:editId="4EF7FDF1">
+            <wp:extent cx="5274310" cy="985520"/>
+            <wp:effectExtent l="0" t="0" r="2540" b="5080"/>
+            <wp:docPr id="1859738085" name="图片 1"/>
+            <wp:cNvGraphicFramePr>
+              <a:graphicFrameLocks xmlns:a="http://schemas.openxmlformats.org/drawingml/2006/main" noChangeAspect="1"/>
+            </wp:cNvGraphicFramePr>
+            <a:graphic xmlns:a="http://schemas.openxmlformats.org/drawingml/2006/main">
+              <a:graphicData uri="http://schemas.openxmlformats.org/drawingml/2006/picture">
+                <pic:pic xmlns:pic="http://schemas.openxmlformats.org/drawingml/2006/picture">
+                  <pic:nvPicPr>
+                    <pic:cNvPr id="1859738085" name=""/>
+                    <pic:cNvPicPr/>
+                  </pic:nvPicPr>
+                  <pic:blipFill>
+                    <a:blip r:embed="rId20"/>
+                    <a:stretch>
+                      <a:fillRect/>
+                    </a:stretch>
+                  </pic:blipFill>
+                  <pic:spPr>
+                    <a:xfrm>
+                      <a:off x="0" y="0"/>
+                      <a:ext cx="5274310" cy="985520"/>
+                    </a:xfrm>
+                    <a:prstGeom prst="rect">
+                      <a:avLst/>
+                    </a:prstGeom>
+                  </pic:spPr>
+                </pic:pic>
+              </a:graphicData>
+            </a:graphic>
+          </wp:inline>
+        </w:drawing>
+      </w:r>
+    </w:p>
+    <w:p>
+      <w:pPr>
+        <w:rPr>
+          <w:rFonts w:hint="eastAsia"/>
+        </w:rPr>
+      </w:pPr>
+      <w:r>
+        <w:t>§</w:t>
+      </w:r>
+      <w:r>
+        <w:rPr>
+          <w:b/>
+          <w:bCs/>
+        </w:rPr>
+        <w:t>R6</w:t>
+      </w:r>
+      <w:r>
+        <w:rPr>
+          <w:rFonts w:hint="eastAsia"/>
+          <w:b/>
+          <w:bCs/>
+        </w:rPr>
+        <w:t>：把最后一次提交撤销；</w:t>
+      </w:r>
+    </w:p>
+    <w:p>
+      <w:r>
+        <w:rPr>
+          <w:noProof/>
+        </w:rPr>
+        <w:drawing>
+          <wp:inline distT="0" distB="0" distL="0" distR="0" wp14:anchorId="62C89CC0" wp14:editId="0457C69F">
+            <wp:extent cx="5274310" cy="315595"/>
+            <wp:effectExtent l="0" t="0" r="2540" b="8255"/>
+            <wp:docPr id="679878620" name="图片 1"/>
+            <wp:cNvGraphicFramePr>
+              <a:graphicFrameLocks xmlns:a="http://schemas.openxmlformats.org/drawingml/2006/main" noChangeAspect="1"/>
+            </wp:cNvGraphicFramePr>
+            <a:graphic xmlns:a="http://schemas.openxmlformats.org/drawingml/2006/main">
+              <a:graphicData uri="http://schemas.openxmlformats.org/drawingml/2006/picture">
+                <pic:pic xmlns:pic="http://schemas.openxmlformats.org/drawingml/2006/picture">
+                  <pic:nvPicPr>
+                    <pic:cNvPr id="679878620" name=""/>
+                    <pic:cNvPicPr/>
+                  </pic:nvPicPr>
+                  <pic:blipFill>
+                    <a:blip r:embed="rId21"/>
+                    <a:stretch>
+                      <a:fillRect/>
+                    </a:stretch>
+                  </pic:blipFill>
+                  <pic:spPr>
+                    <a:xfrm>
+                      <a:off x="0" y="0"/>
+                      <a:ext cx="5274310" cy="315595"/>
+                    </a:xfrm>
+                    <a:prstGeom prst="rect">
+                      <a:avLst/>
+                    </a:prstGeom>
+                  </pic:spPr>
+                </pic:pic>
+              </a:graphicData>
+            </a:graphic>
+          </wp:inline>
+        </w:drawing>
+      </w:r>
+    </w:p>
+    <w:p>
+      <w:r>
+        <w:rPr>
+          <w:rFonts w:hint="eastAsia"/>
+        </w:rPr>
+        <w:t>查看状态：</w:t>
+      </w:r>
+      <w:r>
+        <w:t xml:space="preserve">§ </w:t>
+      </w:r>
+      <w:r>
+        <w:rPr>
+          <w:b/>
+          <w:bCs/>
+        </w:rPr>
+        <w:t>R0</w:t>
+      </w:r>
+      <w:r>
+        <w:rPr>
+          <w:rFonts w:hint="eastAsia"/>
+          <w:b/>
+          <w:bCs/>
+        </w:rPr>
+        <w:t>：在进行每次</w:t>
+      </w:r>
+      <w:r>
+        <w:rPr>
+          <w:b/>
+          <w:bCs/>
+        </w:rPr>
+        <w:t>git</w:t>
+      </w:r>
+      <w:r>
+        <w:rPr>
+          <w:rFonts w:hint="eastAsia"/>
+          <w:b/>
+          <w:bCs/>
+        </w:rPr>
+        <w:t>操作之前，随时查看工作区、暂存区、</w:t>
+      </w:r>
+      <w:r>
+        <w:rPr>
+          <w:b/>
+          <w:bCs/>
+        </w:rPr>
+        <w:t>git</w:t>
+      </w:r>
+      <w:r>
+        <w:rPr>
+          <w:rFonts w:hint="eastAsia"/>
+          <w:b/>
+          <w:bCs/>
+        </w:rPr>
+        <w:t>仓库的</w:t>
+      </w:r>
+      <w:r>
+        <w:rPr>
+          <w:rFonts w:hint="eastAsia"/>
+          <w:b/>
+          <w:bCs/>
+        </w:rPr>
+        <w:t xml:space="preserve"> </w:t>
+      </w:r>
+    </w:p>
+    <w:p>
+      <w:r>
+        <w:rPr>
+          <w:rFonts w:hint="eastAsia"/>
+          <w:b/>
+          <w:bCs/>
+        </w:rPr>
+        <w:t>状态，确认项目里的各文件当前处于什么状态；</w:t>
+      </w:r>
+    </w:p>
+    <w:p>
+      <w:r>
+        <w:rPr>
+          <w:noProof/>
+        </w:rPr>
+        <w:drawing>
+          <wp:inline distT="0" distB="0" distL="0" distR="0" wp14:anchorId="76FBAC1B" wp14:editId="6F73F28A">
+            <wp:extent cx="5274310" cy="1903730"/>
+            <wp:effectExtent l="0" t="0" r="2540" b="1270"/>
+            <wp:docPr id="48929759" name="图片 1"/>
+            <wp:cNvGraphicFramePr>
+              <a:graphicFrameLocks xmlns:a="http://schemas.openxmlformats.org/drawingml/2006/main" noChangeAspect="1"/>
+            </wp:cNvGraphicFramePr>
+            <a:graphic xmlns:a="http://schemas.openxmlformats.org/drawingml/2006/main">
+              <a:graphicData uri="http://schemas.openxmlformats.org/drawingml/2006/picture">
+                <pic:pic xmlns:pic="http://schemas.openxmlformats.org/drawingml/2006/picture">
+                  <pic:nvPicPr>
+                    <pic:cNvPr id="48929759" name=""/>
+                    <pic:cNvPicPr/>
+                  </pic:nvPicPr>
+                  <pic:blipFill>
+                    <a:blip r:embed="rId22"/>
+                    <a:stretch>
+                      <a:fillRect/>
+                    </a:stretch>
+                  </pic:blipFill>
+                  <pic:spPr>
+                    <a:xfrm>
+                      <a:off x="0" y="0"/>
+                      <a:ext cx="5274310" cy="1903730"/>
+                    </a:xfrm>
+                    <a:prstGeom prst="rect">
+                      <a:avLst/>
+                    </a:prstGeom>
+                  </pic:spPr>
+                </pic:pic>
+              </a:graphicData>
+            </a:graphic>
+          </wp:inline>
+        </w:drawing>
+      </w:r>
+    </w:p>
+    <w:p>
+      <w:pPr>
+        <w:rPr>
+          <w:rFonts w:hint="eastAsia"/>
+        </w:rPr>
+      </w:pPr>
+      <w:r>
+        <w:t>§</w:t>
+      </w:r>
+      <w:r>
+        <w:rPr>
+          <w:b/>
+          <w:bCs/>
+        </w:rPr>
+        <w:t>R7</w:t>
+      </w:r>
+      <w:r>
+        <w:rPr>
+          <w:rFonts w:hint="eastAsia"/>
+          <w:b/>
+          <w:bCs/>
+        </w:rPr>
+        <w:t>：查询该项目的全部提交记录；</w:t>
+      </w:r>
+    </w:p>
+    <w:p>
+      <w:r>
+        <w:rPr>
+          <w:noProof/>
+        </w:rPr>
+        <w:drawing>
+          <wp:inline distT="0" distB="0" distL="0" distR="0" wp14:anchorId="60448E3F" wp14:editId="4D578C98">
+            <wp:extent cx="5274310" cy="648335"/>
+            <wp:effectExtent l="0" t="0" r="2540" b="0"/>
+            <wp:docPr id="677903597" name="图片 1"/>
+            <wp:cNvGraphicFramePr>
+              <a:graphicFrameLocks xmlns:a="http://schemas.openxmlformats.org/drawingml/2006/main" noChangeAspect="1"/>
+            </wp:cNvGraphicFramePr>
+            <a:graphic xmlns:a="http://schemas.openxmlformats.org/drawingml/2006/main">
+              <a:graphicData uri="http://schemas.openxmlformats.org/drawingml/2006/picture">
+                <pic:pic xmlns:pic="http://schemas.openxmlformats.org/drawingml/2006/picture">
+                  <pic:nvPicPr>
+                    <pic:cNvPr id="677903597" name=""/>
+                    <pic:cNvPicPr/>
+                  </pic:nvPicPr>
+                  <pic:blipFill>
+                    <a:blip r:embed="rId23"/>
+                    <a:stretch>
+                      <a:fillRect/>
+                    </a:stretch>
+                  </pic:blipFill>
+                  <pic:spPr>
+                    <a:xfrm>
+                      <a:off x="0" y="0"/>
+                      <a:ext cx="5274310" cy="648335"/>
+                    </a:xfrm>
+                    <a:prstGeom prst="rect">
+                      <a:avLst/>
+                    </a:prstGeom>
+                  </pic:spPr>
+                </pic:pic>
+              </a:graphicData>
+            </a:graphic>
+          </wp:inline>
+        </w:drawing>
+      </w:r>
+    </w:p>
+    <w:p>
+      <w:r>
+        <w:t>§</w:t>
+      </w:r>
+      <w:r>
+        <w:rPr>
+          <w:b/>
+          <w:bCs/>
+        </w:rPr>
+        <w:t>R8</w:t>
+      </w:r>
+      <w:r>
+        <w:rPr>
+          <w:rFonts w:hint="eastAsia"/>
+          <w:b/>
+          <w:bCs/>
+        </w:rPr>
+        <w:t>：在</w:t>
+      </w:r>
+      <w:r>
+        <w:rPr>
+          <w:b/>
+          <w:bCs/>
+        </w:rPr>
+        <w:t>GitHub</w:t>
+      </w:r>
+      <w:r>
+        <w:rPr>
+          <w:rFonts w:hint="eastAsia"/>
+          <w:b/>
+          <w:bCs/>
+        </w:rPr>
+        <w:t>上创建名为“</w:t>
+      </w:r>
+      <w:r>
+        <w:rPr>
+          <w:b/>
+          <w:bCs/>
+        </w:rPr>
+        <w:t>Lab1-</w:t>
+      </w:r>
+      <w:r>
+        <w:rPr>
+          <w:rFonts w:hint="eastAsia"/>
+          <w:b/>
+          <w:bCs/>
+        </w:rPr>
+        <w:t>学号”的仓库，并在本地仓库建立相</w:t>
+      </w:r>
+      <w:r>
+        <w:rPr>
+          <w:rFonts w:hint="eastAsia"/>
+          <w:b/>
+          <w:bCs/>
+        </w:rPr>
+        <w:t xml:space="preserve"> </w:t>
+      </w:r>
+    </w:p>
+    <w:p>
+      <w:pPr>
+        <w:rPr>
+          <w:rFonts w:hint="eastAsia"/>
+        </w:rPr>
+      </w:pPr>
+      <w:r>
+        <w:rPr>
+          <w:rFonts w:hint="eastAsia"/>
+          <w:b/>
+          <w:bCs/>
+        </w:rPr>
+        <w:t>应的远程仓库；</w:t>
+      </w:r>
+    </w:p>
+    <w:p>
+      <w:r>
+        <w:rPr>
+          <w:noProof/>
+        </w:rPr>
+        <w:lastRenderedPageBreak/>
+        <w:drawing>
+          <wp:inline distT="0" distB="0" distL="0" distR="0" wp14:anchorId="59106E23" wp14:editId="321BDFDC">
+            <wp:extent cx="5274310" cy="3200400"/>
+            <wp:effectExtent l="0" t="0" r="2540" b="0"/>
+            <wp:docPr id="125643890" name="图片 1" descr="文本&#10;&#10;AI 生成的内容可能不正确。"/>
+            <wp:cNvGraphicFramePr>
+              <a:graphicFrameLocks xmlns:a="http://schemas.openxmlformats.org/drawingml/2006/main" noChangeAspect="1"/>
+            </wp:cNvGraphicFramePr>
+            <a:graphic xmlns:a="http://schemas.openxmlformats.org/drawingml/2006/main">
+              <a:graphicData uri="http://schemas.openxmlformats.org/drawingml/2006/picture">
+                <pic:pic xmlns:pic="http://schemas.openxmlformats.org/drawingml/2006/picture">
+                  <pic:nvPicPr>
+                    <pic:cNvPr id="125643890" name="图片 1" descr="文本&#10;&#10;AI 生成的内容可能不正确。"/>
+                    <pic:cNvPicPr/>
+                  </pic:nvPicPr>
+                  <pic:blipFill rotWithShape="1">
+                    <a:blip r:embed="rId24"/>
+                    <a:srcRect b="48561"/>
+                    <a:stretch/>
+                  </pic:blipFill>
+                  <pic:spPr bwMode="auto">
+                    <a:xfrm>
+                      <a:off x="0" y="0"/>
+                      <a:ext cx="5274310" cy="3200400"/>
+                    </a:xfrm>
+                    <a:prstGeom prst="rect">
+                      <a:avLst/>
+                    </a:prstGeom>
+                    <a:ln>
+                      <a:noFill/>
+                    </a:ln>
+                    <a:extLst>
+                      <a:ext uri="{53640926-AAD7-44D8-BBD7-CCE9431645EC}">
+                        <a14:shadowObscured xmlns:a14="http://schemas.microsoft.com/office/drawing/2010/main"/>
+                      </a:ext>
+                    </a:extLst>
+                  </pic:spPr>
+                </pic:pic>
+              </a:graphicData>
+            </a:graphic>
+          </wp:inline>
+        </w:drawing>
+      </w:r>
+    </w:p>
+    <w:p>
+      <w:r>
+        <w:rPr>
+          <w:noProof/>
+        </w:rPr>
+        <w:drawing>
+          <wp:inline distT="0" distB="0" distL="0" distR="0" wp14:anchorId="2A549A32" wp14:editId="6D5CA563">
+            <wp:extent cx="5274310" cy="1760855"/>
+            <wp:effectExtent l="0" t="0" r="2540" b="0"/>
+            <wp:docPr id="796062696" name="图片 1"/>
+            <wp:cNvGraphicFramePr>
+              <a:graphicFrameLocks xmlns:a="http://schemas.openxmlformats.org/drawingml/2006/main" noChangeAspect="1"/>
+            </wp:cNvGraphicFramePr>
+            <a:graphic xmlns:a="http://schemas.openxmlformats.org/drawingml/2006/main">
+              <a:graphicData uri="http://schemas.openxmlformats.org/drawingml/2006/picture">
+                <pic:pic xmlns:pic="http://schemas.openxmlformats.org/drawingml/2006/picture">
+                  <pic:nvPicPr>
+                    <pic:cNvPr id="796062696" name=""/>
+                    <pic:cNvPicPr/>
+                  </pic:nvPicPr>
+                  <pic:blipFill>
+                    <a:blip r:embed="rId25"/>
+                    <a:stretch>
+                      <a:fillRect/>
+                    </a:stretch>
+                  </pic:blipFill>
+                  <pic:spPr>
+                    <a:xfrm>
+                      <a:off x="0" y="0"/>
+                      <a:ext cx="5274310" cy="1760855"/>
+                    </a:xfrm>
+                    <a:prstGeom prst="rect">
+                      <a:avLst/>
+                    </a:prstGeom>
+                  </pic:spPr>
+                </pic:pic>
+              </a:graphicData>
+            </a:graphic>
+          </wp:inline>
+        </w:drawing>
+      </w:r>
+    </w:p>
+    <w:p>
+      <w:pPr>
+        <w:rPr>
+          <w:rFonts w:hint="eastAsia"/>
+        </w:rPr>
+      </w:pPr>
+      <w:r>
+        <w:t>§</w:t>
+      </w:r>
+      <w:r>
+        <w:rPr>
+          <w:b/>
+          <w:bCs/>
+        </w:rPr>
+        <w:t>R9</w:t>
+      </w:r>
+      <w:r>
+        <w:rPr>
+          <w:rFonts w:hint="eastAsia"/>
+          <w:b/>
+          <w:bCs/>
+        </w:rPr>
+        <w:t>：将之前各步骤得到的本地仓库全部内容推送到</w:t>
+      </w:r>
+      <w:r>
+        <w:rPr>
+          <w:b/>
+          <w:bCs/>
+        </w:rPr>
+        <w:t>GitHub</w:t>
+      </w:r>
+      <w:r>
+        <w:rPr>
+          <w:rFonts w:hint="eastAsia"/>
+          <w:b/>
+          <w:bCs/>
+        </w:rPr>
+        <w:t>的仓库中；</w:t>
+      </w:r>
     </w:p>
     <w:p>
       <w:pPr>
         <w:ind w:firstLineChars="201" w:firstLine="424"/>
-      </w:pPr>
-      <w:r>
         <w:rPr>
           <w:b/>
           <w:color w:val="0070C0"/>
         </w:rPr>
-        <w:t>给出</w:t>
-      </w:r>
-      <w:r>
-        <w:rPr>
-          <w:rFonts w:hint="eastAsia"/>
-          <w:b/>
+      </w:pPr>
+      <w:r>
+        <w:rPr>
+          <w:b/>
+          <w:noProof/>
           <w:color w:val="0070C0"/>
         </w:rPr>
-        <w:t>各</w:t>
-      </w:r>
-      <w:r>
-        <w:rPr>
+        <w:drawing>
+          <wp:inline distT="0" distB="0" distL="0" distR="0" wp14:anchorId="5D33D79C" wp14:editId="582C3A16">
+            <wp:extent cx="5274310" cy="1672590"/>
+            <wp:effectExtent l="0" t="0" r="2540" b="3810"/>
+            <wp:docPr id="408791447" name="图片 1"/>
+            <wp:cNvGraphicFramePr>
+              <a:graphicFrameLocks xmlns:a="http://schemas.openxmlformats.org/drawingml/2006/main" noChangeAspect="1"/>
+            </wp:cNvGraphicFramePr>
+            <a:graphic xmlns:a="http://schemas.openxmlformats.org/drawingml/2006/main">
+              <a:graphicData uri="http://schemas.openxmlformats.org/drawingml/2006/picture">
+                <pic:pic xmlns:pic="http://schemas.openxmlformats.org/drawingml/2006/picture">
+                  <pic:nvPicPr>
+                    <pic:cNvPr id="408791447" name=""/>
+                    <pic:cNvPicPr/>
+                  </pic:nvPicPr>
+                  <pic:blipFill>
+                    <a:blip r:embed="rId26"/>
+                    <a:stretch>
+                      <a:fillRect/>
+                    </a:stretch>
+                  </pic:blipFill>
+                  <pic:spPr>
+                    <a:xfrm>
+                      <a:off x="0" y="0"/>
+                      <a:ext cx="5274310" cy="1672590"/>
+                    </a:xfrm>
+                    <a:prstGeom prst="rect">
+                      <a:avLst/>
+                    </a:prstGeom>
+                  </pic:spPr>
+                </pic:pic>
+              </a:graphicData>
+            </a:graphic>
+          </wp:inline>
+        </w:drawing>
+      </w:r>
+    </w:p>
+    <w:p>
+      <w:pPr>
+        <w:ind w:firstLineChars="201" w:firstLine="424"/>
+        <w:rPr>
+          <w:rFonts w:hint="eastAsia"/>
+          <w:b/>
+          <w:bCs/>
+        </w:rPr>
+      </w:pPr>
+      <w:r>
+        <w:rPr>
+          <w:rFonts w:hint="eastAsia"/>
+          <w:b/>
+          <w:bCs/>
+        </w:rPr>
+        <w:t>仓库界面截图：</w:t>
+      </w:r>
+    </w:p>
+    <w:p>
+      <w:pPr>
+        <w:ind w:firstLineChars="201" w:firstLine="424"/>
+        <w:rPr>
+          <w:rFonts w:hint="eastAsia"/>
           <w:b/>
           <w:color w:val="0070C0"/>
         </w:rPr>
-        <w:t>操作命令</w:t>
-      </w:r>
-      <w:r>
-        <w:rPr>
-          <w:rFonts w:hint="eastAsia"/>
+      </w:pPr>
+      <w:r>
+        <w:rPr>
           <w:b/>
           <w:color w:val="0070C0"/>
         </w:rPr>
-        <w:t>，并</w:t>
-      </w:r>
-      <w:r>
-        <w:rPr>
-          <w:b/>
-          <w:color w:val="0070C0"/>
-        </w:rPr>
-        <w:t>给出执行界面的截图</w:t>
-      </w:r>
-      <w:r>
-        <w:rPr>
-          <w:rFonts w:hint="eastAsia"/>
-          <w:b/>
-          <w:color w:val="0070C0"/>
-        </w:rPr>
-        <w:t>（</w:t>
-      </w:r>
-      <w:r>
-        <w:rPr>
-          <w:b/>
-          <w:color w:val="0070C0"/>
-        </w:rPr>
-        <w:t>命令输入界面和结果界面</w:t>
-      </w:r>
-      <w:r>
-        <w:rPr>
-          <w:rFonts w:hint="eastAsia"/>
-          <w:b/>
-          <w:color w:val="0070C0"/>
-        </w:rPr>
-        <w:t>）。给出</w:t>
-      </w:r>
-      <w:proofErr w:type="spellStart"/>
-      <w:r>
-        <w:rPr>
-          <w:rFonts w:hint="eastAsia"/>
-          <w:b/>
-          <w:color w:val="0070C0"/>
-        </w:rPr>
-        <w:t>Github</w:t>
-      </w:r>
-      <w:proofErr w:type="spellEnd"/>
-      <w:r>
-        <w:rPr>
-          <w:rFonts w:hint="eastAsia"/>
-          <w:b/>
-          <w:color w:val="0070C0"/>
-        </w:rPr>
-        <w:t>上的仓库界面，证明提交成功。</w:t>
+        <w:lastRenderedPageBreak/>
+        <w:drawing>
+          <wp:inline distT="0" distB="0" distL="0" distR="0" wp14:anchorId="4ED8C433" wp14:editId="660E25C9">
+            <wp:extent cx="5274310" cy="2612390"/>
+            <wp:effectExtent l="0" t="0" r="2540" b="0"/>
+            <wp:docPr id="1119709827" name="图片 1"/>
+            <wp:cNvGraphicFramePr>
+              <a:graphicFrameLocks xmlns:a="http://schemas.openxmlformats.org/drawingml/2006/main" noChangeAspect="1"/>
+            </wp:cNvGraphicFramePr>
+            <a:graphic xmlns:a="http://schemas.openxmlformats.org/drawingml/2006/main">
+              <a:graphicData uri="http://schemas.openxmlformats.org/drawingml/2006/picture">
+                <pic:pic xmlns:pic="http://schemas.openxmlformats.org/drawingml/2006/picture">
+                  <pic:nvPicPr>
+                    <pic:cNvPr id="1119709827" name=""/>
+                    <pic:cNvPicPr/>
+                  </pic:nvPicPr>
+                  <pic:blipFill>
+                    <a:blip r:embed="rId27"/>
+                    <a:stretch>
+                      <a:fillRect/>
+                    </a:stretch>
+                  </pic:blipFill>
+                  <pic:spPr>
+                    <a:xfrm>
+                      <a:off x="0" y="0"/>
+                      <a:ext cx="5274310" cy="2612390"/>
+                    </a:xfrm>
+                    <a:prstGeom prst="rect">
+                      <a:avLst/>
+                    </a:prstGeom>
+                  </pic:spPr>
+                </pic:pic>
+              </a:graphicData>
+            </a:graphic>
+          </wp:inline>
+        </w:drawing>
       </w:r>
     </w:p>
     <w:p>
@@ -4309,80 +5108,1023 @@
       <w:bookmarkEnd w:id="21"/>
     </w:p>
     <w:p>
-      <w:pPr>
-        <w:rPr>
-          <w:rFonts w:hint="eastAsia"/>
-        </w:rPr>
-      </w:pPr>
-    </w:p>
-    <w:p>
-      <w:pPr>
-        <w:ind w:left="425"/>
-        <w:rPr>
-          <w:b/>
-          <w:color w:val="0070C0"/>
-        </w:rPr>
-      </w:pPr>
-      <w:r>
-        <w:rPr>
-          <w:b/>
-          <w:color w:val="0070C0"/>
-        </w:rPr>
-        <w:t>给出</w:t>
-      </w:r>
-      <w:r>
-        <w:rPr>
-          <w:rFonts w:hint="eastAsia"/>
-          <w:b/>
-          <w:color w:val="0070C0"/>
-        </w:rPr>
-        <w:t>各</w:t>
-      </w:r>
-      <w:r>
-        <w:rPr>
-          <w:b/>
-          <w:color w:val="0070C0"/>
-        </w:rPr>
-        <w:t>操作命令</w:t>
-      </w:r>
-      <w:r>
-        <w:rPr>
-          <w:rFonts w:hint="eastAsia"/>
-          <w:b/>
-          <w:color w:val="0070C0"/>
-        </w:rPr>
-        <w:t>，并</w:t>
-      </w:r>
-      <w:r>
-        <w:rPr>
-          <w:b/>
-          <w:color w:val="0070C0"/>
-        </w:rPr>
-        <w:t>给出执行界面的截图</w:t>
-      </w:r>
-      <w:r>
-        <w:rPr>
-          <w:rFonts w:hint="eastAsia"/>
-          <w:b/>
-          <w:color w:val="0070C0"/>
-        </w:rPr>
-        <w:t>（</w:t>
-      </w:r>
-      <w:r>
-        <w:rPr>
-          <w:b/>
-          <w:color w:val="0070C0"/>
-        </w:rPr>
-        <w:t>命令输入界面和结果界面</w:t>
-      </w:r>
-      <w:r>
-        <w:rPr>
-          <w:rFonts w:hint="eastAsia"/>
-          <w:b/>
-          <w:color w:val="0070C0"/>
-        </w:rPr>
-        <w:t>）</w:t>
-      </w:r>
+      <w:r>
+        <w:rPr>
+          <w:rFonts w:hint="eastAsia"/>
+        </w:rPr>
+        <w:t>从场景</w:t>
+      </w:r>
+      <w:r>
+        <w:rPr>
+          <w:rFonts w:hint="eastAsia"/>
+        </w:rPr>
+        <w:t>1</w:t>
+      </w:r>
+      <w:r>
+        <w:rPr>
+          <w:rFonts w:hint="eastAsia"/>
+        </w:rPr>
+        <w:t>继续，</w:t>
+      </w:r>
+      <w:r>
+        <w:rPr>
+          <w:rFonts w:hint="eastAsia"/>
+        </w:rPr>
+        <w:t>由于我的</w:t>
+      </w:r>
+      <w:proofErr w:type="spellStart"/>
+      <w:r>
+        <w:rPr>
+          <w:rFonts w:hint="eastAsia"/>
+        </w:rPr>
+        <w:t>github</w:t>
+      </w:r>
+      <w:proofErr w:type="spellEnd"/>
+      <w:r>
+        <w:rPr>
+          <w:rFonts w:hint="eastAsia"/>
+        </w:rPr>
+        <w:t>默认分支是</w:t>
+      </w:r>
+      <w:r>
+        <w:rPr>
+          <w:rFonts w:hint="eastAsia"/>
+        </w:rPr>
+        <w:t>main</w:t>
+      </w:r>
+      <w:r>
+        <w:rPr>
+          <w:rFonts w:hint="eastAsia"/>
+        </w:rPr>
+        <w:t>，所以先在本地和远程改</w:t>
+      </w:r>
+      <w:r>
+        <w:rPr>
+          <w:rFonts w:hint="eastAsia"/>
+        </w:rPr>
+        <w:t>分支</w:t>
+      </w:r>
+      <w:r>
+        <w:rPr>
+          <w:rFonts w:hint="eastAsia"/>
+        </w:rPr>
+        <w:t>名：</w:t>
+      </w:r>
+    </w:p>
+    <w:p>
+      <w:r>
+        <w:drawing>
+          <wp:inline distT="0" distB="0" distL="0" distR="0" wp14:anchorId="535916AE" wp14:editId="2B6AAD5F">
+            <wp:extent cx="5274310" cy="1938020"/>
+            <wp:effectExtent l="0" t="0" r="2540" b="5080"/>
+            <wp:docPr id="1761330308" name="图片 1"/>
+            <wp:cNvGraphicFramePr>
+              <a:graphicFrameLocks xmlns:a="http://schemas.openxmlformats.org/drawingml/2006/main" noChangeAspect="1"/>
+            </wp:cNvGraphicFramePr>
+            <a:graphic xmlns:a="http://schemas.openxmlformats.org/drawingml/2006/main">
+              <a:graphicData uri="http://schemas.openxmlformats.org/drawingml/2006/picture">
+                <pic:pic xmlns:pic="http://schemas.openxmlformats.org/drawingml/2006/picture">
+                  <pic:nvPicPr>
+                    <pic:cNvPr id="1761330308" name=""/>
+                    <pic:cNvPicPr/>
+                  </pic:nvPicPr>
+                  <pic:blipFill>
+                    <a:blip r:embed="rId28"/>
+                    <a:stretch>
+                      <a:fillRect/>
+                    </a:stretch>
+                  </pic:blipFill>
+                  <pic:spPr>
+                    <a:xfrm>
+                      <a:off x="0" y="0"/>
+                      <a:ext cx="5274310" cy="1938020"/>
+                    </a:xfrm>
+                    <a:prstGeom prst="rect">
+                      <a:avLst/>
+                    </a:prstGeom>
+                  </pic:spPr>
+                </pic:pic>
+              </a:graphicData>
+            </a:graphic>
+          </wp:inline>
+        </w:drawing>
+      </w:r>
+    </w:p>
+    <w:p>
+      <w:r>
+        <w:drawing>
+          <wp:inline distT="0" distB="0" distL="0" distR="0" wp14:anchorId="7E6F97DB" wp14:editId="69908652">
+            <wp:extent cx="3859530" cy="2702949"/>
+            <wp:effectExtent l="0" t="0" r="7620" b="2540"/>
+            <wp:docPr id="1798733462" name="图片 1" descr="图形用户界面, 文本, 应用程序&#10;&#10;AI 生成的内容可能不正确。"/>
+            <wp:cNvGraphicFramePr>
+              <a:graphicFrameLocks xmlns:a="http://schemas.openxmlformats.org/drawingml/2006/main" noChangeAspect="1"/>
+            </wp:cNvGraphicFramePr>
+            <a:graphic xmlns:a="http://schemas.openxmlformats.org/drawingml/2006/main">
+              <a:graphicData uri="http://schemas.openxmlformats.org/drawingml/2006/picture">
+                <pic:pic xmlns:pic="http://schemas.openxmlformats.org/drawingml/2006/picture">
+                  <pic:nvPicPr>
+                    <pic:cNvPr id="1798733462" name="图片 1" descr="图形用户界面, 文本, 应用程序&#10;&#10;AI 生成的内容可能不正确。"/>
+                    <pic:cNvPicPr/>
+                  </pic:nvPicPr>
+                  <pic:blipFill>
+                    <a:blip r:embed="rId29"/>
+                    <a:stretch>
+                      <a:fillRect/>
+                    </a:stretch>
+                  </pic:blipFill>
+                  <pic:spPr>
+                    <a:xfrm>
+                      <a:off x="0" y="0"/>
+                      <a:ext cx="3867096" cy="2708248"/>
+                    </a:xfrm>
+                    <a:prstGeom prst="rect">
+                      <a:avLst/>
+                    </a:prstGeom>
+                  </pic:spPr>
+                </pic:pic>
+              </a:graphicData>
+            </a:graphic>
+          </wp:inline>
+        </w:drawing>
+      </w:r>
+    </w:p>
+    <w:p>
+      <w:r>
+        <w:rPr>
+          <w:rFonts w:hint="eastAsia"/>
+        </w:rPr>
+        <w:t>接下来按照步骤进行：</w:t>
+      </w:r>
+    </w:p>
+    <w:p>
+      <w:pPr>
+        <w:rPr>
+          <w:rFonts w:hint="eastAsia"/>
+          <w:b/>
+          <w:bCs/>
+        </w:rPr>
+      </w:pPr>
+      <w:r>
+        <w:rPr>
+          <w:rFonts w:hint="eastAsia"/>
+          <w:b/>
+          <w:bCs/>
+        </w:rPr>
+        <w:t>§</w:t>
+      </w:r>
+      <w:r>
+        <w:rPr>
+          <w:rFonts w:hint="eastAsia"/>
+          <w:b/>
+          <w:bCs/>
+        </w:rPr>
+        <w:t xml:space="preserve"> R1</w:t>
+      </w:r>
+      <w:r>
+        <w:rPr>
+          <w:rFonts w:hint="eastAsia"/>
+          <w:b/>
+          <w:bCs/>
+        </w:rPr>
+        <w:t>：获得本地</w:t>
+      </w:r>
+      <w:r>
+        <w:rPr>
+          <w:rFonts w:hint="eastAsia"/>
+          <w:b/>
+          <w:bCs/>
+        </w:rPr>
+        <w:t>Lab1</w:t>
+      </w:r>
+      <w:r>
+        <w:rPr>
+          <w:rFonts w:hint="eastAsia"/>
+          <w:b/>
+          <w:bCs/>
+        </w:rPr>
+        <w:t>仓库的全部分支，切换至分支</w:t>
+      </w:r>
+      <w:r>
+        <w:rPr>
+          <w:rFonts w:hint="eastAsia"/>
+          <w:b/>
+          <w:bCs/>
+        </w:rPr>
+        <w:t>master</w:t>
+      </w:r>
+      <w:r>
+        <w:rPr>
+          <w:rFonts w:hint="eastAsia"/>
+          <w:b/>
+          <w:bCs/>
+        </w:rPr>
+        <w:t>；</w:t>
+      </w:r>
+    </w:p>
+    <w:p>
+      <w:r>
+        <w:lastRenderedPageBreak/>
+        <w:drawing>
+          <wp:inline distT="0" distB="0" distL="0" distR="0" wp14:anchorId="5DACC157" wp14:editId="2FB14D81">
+            <wp:extent cx="5274310" cy="1522730"/>
+            <wp:effectExtent l="0" t="0" r="2540" b="1270"/>
+            <wp:docPr id="1970967722" name="图片 1" descr="文本&#10;&#10;AI 生成的内容可能不正确。"/>
+            <wp:cNvGraphicFramePr>
+              <a:graphicFrameLocks xmlns:a="http://schemas.openxmlformats.org/drawingml/2006/main" noChangeAspect="1"/>
+            </wp:cNvGraphicFramePr>
+            <a:graphic xmlns:a="http://schemas.openxmlformats.org/drawingml/2006/main">
+              <a:graphicData uri="http://schemas.openxmlformats.org/drawingml/2006/picture">
+                <pic:pic xmlns:pic="http://schemas.openxmlformats.org/drawingml/2006/picture">
+                  <pic:nvPicPr>
+                    <pic:cNvPr id="1970967722" name="图片 1" descr="文本&#10;&#10;AI 生成的内容可能不正确。"/>
+                    <pic:cNvPicPr/>
+                  </pic:nvPicPr>
+                  <pic:blipFill>
+                    <a:blip r:embed="rId30"/>
+                    <a:stretch>
+                      <a:fillRect/>
+                    </a:stretch>
+                  </pic:blipFill>
+                  <pic:spPr>
+                    <a:xfrm>
+                      <a:off x="0" y="0"/>
+                      <a:ext cx="5274310" cy="1522730"/>
+                    </a:xfrm>
+                    <a:prstGeom prst="rect">
+                      <a:avLst/>
+                    </a:prstGeom>
+                  </pic:spPr>
+                </pic:pic>
+              </a:graphicData>
+            </a:graphic>
+          </wp:inline>
+        </w:drawing>
+      </w:r>
+    </w:p>
+    <w:p>
+      <w:pPr>
+        <w:rPr>
+          <w:rFonts w:hint="eastAsia"/>
+        </w:rPr>
+      </w:pPr>
+      <w:r>
+        <w:t xml:space="preserve">§ </w:t>
+      </w:r>
+      <w:r>
+        <w:rPr>
+          <w:b/>
+          <w:bCs/>
+        </w:rPr>
+        <w:t>R2</w:t>
+      </w:r>
+      <w:r>
+        <w:rPr>
+          <w:rFonts w:hint="eastAsia"/>
+          <w:b/>
+          <w:bCs/>
+        </w:rPr>
+        <w:t>：在</w:t>
+      </w:r>
+      <w:r>
+        <w:rPr>
+          <w:b/>
+          <w:bCs/>
+        </w:rPr>
+        <w:t>master</w:t>
+      </w:r>
+      <w:r>
+        <w:rPr>
+          <w:rFonts w:hint="eastAsia"/>
+          <w:b/>
+          <w:bCs/>
+        </w:rPr>
+        <w:t>基础上建立两个分支</w:t>
+      </w:r>
+      <w:r>
+        <w:rPr>
+          <w:b/>
+          <w:bCs/>
+        </w:rPr>
+        <w:t>B1</w:t>
+      </w:r>
+      <w:r>
+        <w:rPr>
+          <w:rFonts w:hint="eastAsia"/>
+          <w:b/>
+          <w:bCs/>
+        </w:rPr>
+        <w:t>、</w:t>
+      </w:r>
+      <w:r>
+        <w:rPr>
+          <w:b/>
+          <w:bCs/>
+        </w:rPr>
+        <w:t>B2</w:t>
+      </w:r>
+      <w:r>
+        <w:rPr>
+          <w:rFonts w:hint="eastAsia"/>
+          <w:b/>
+          <w:bCs/>
+        </w:rPr>
+        <w:t>；</w:t>
+      </w:r>
+    </w:p>
+    <w:p>
+      <w:r>
+        <w:drawing>
+          <wp:inline distT="0" distB="0" distL="0" distR="0" wp14:anchorId="428AD4C4" wp14:editId="0FC0212E">
+            <wp:extent cx="5274310" cy="1844040"/>
+            <wp:effectExtent l="0" t="0" r="2540" b="3810"/>
+            <wp:docPr id="825945314" name="图片 1" descr="文本&#10;&#10;AI 生成的内容可能不正确。"/>
+            <wp:cNvGraphicFramePr>
+              <a:graphicFrameLocks xmlns:a="http://schemas.openxmlformats.org/drawingml/2006/main" noChangeAspect="1"/>
+            </wp:cNvGraphicFramePr>
+            <a:graphic xmlns:a="http://schemas.openxmlformats.org/drawingml/2006/main">
+              <a:graphicData uri="http://schemas.openxmlformats.org/drawingml/2006/picture">
+                <pic:pic xmlns:pic="http://schemas.openxmlformats.org/drawingml/2006/picture">
+                  <pic:nvPicPr>
+                    <pic:cNvPr id="825945314" name="图片 1" descr="文本&#10;&#10;AI 生成的内容可能不正确。"/>
+                    <pic:cNvPicPr/>
+                  </pic:nvPicPr>
+                  <pic:blipFill>
+                    <a:blip r:embed="rId31"/>
+                    <a:stretch>
+                      <a:fillRect/>
+                    </a:stretch>
+                  </pic:blipFill>
+                  <pic:spPr>
+                    <a:xfrm>
+                      <a:off x="0" y="0"/>
+                      <a:ext cx="5274310" cy="1844040"/>
+                    </a:xfrm>
+                    <a:prstGeom prst="rect">
+                      <a:avLst/>
+                    </a:prstGeom>
+                  </pic:spPr>
+                </pic:pic>
+              </a:graphicData>
+            </a:graphic>
+          </wp:inline>
+        </w:drawing>
+      </w:r>
+    </w:p>
+    <w:p>
+      <w:pPr>
+        <w:rPr>
+          <w:b/>
+          <w:bCs/>
+        </w:rPr>
+      </w:pPr>
+      <w:r>
+        <w:t xml:space="preserve">§ </w:t>
+      </w:r>
+      <w:r>
+        <w:rPr>
+          <w:b/>
+          <w:bCs/>
+        </w:rPr>
+        <w:t>R3</w:t>
+      </w:r>
+      <w:r>
+        <w:rPr>
+          <w:rFonts w:hint="eastAsia"/>
+          <w:b/>
+          <w:bCs/>
+        </w:rPr>
+        <w:t>：在</w:t>
+      </w:r>
+      <w:r>
+        <w:rPr>
+          <w:b/>
+          <w:bCs/>
+        </w:rPr>
+        <w:t>B2</w:t>
+      </w:r>
+      <w:r>
+        <w:rPr>
+          <w:rFonts w:hint="eastAsia"/>
+          <w:b/>
+          <w:bCs/>
+        </w:rPr>
+        <w:t>分支基础上创建一个新分支</w:t>
+      </w:r>
+      <w:r>
+        <w:rPr>
+          <w:b/>
+          <w:bCs/>
+        </w:rPr>
+        <w:t>C4</w:t>
+      </w:r>
+      <w:r>
+        <w:rPr>
+          <w:rFonts w:hint="eastAsia"/>
+          <w:b/>
+          <w:bCs/>
+        </w:rPr>
+        <w:t>；</w:t>
+      </w:r>
+      <w:r>
+        <w:rPr>
+          <w:rFonts w:hint="eastAsia"/>
+          <w:b/>
+          <w:bCs/>
+        </w:rPr>
+        <w:t xml:space="preserve"> </w:t>
+      </w:r>
+    </w:p>
+    <w:p>
+      <w:r>
+        <w:drawing>
+          <wp:inline distT="0" distB="0" distL="0" distR="0" wp14:anchorId="6361BE4D" wp14:editId="1C46ECD8">
+            <wp:extent cx="5274310" cy="1345565"/>
+            <wp:effectExtent l="0" t="0" r="2540" b="6985"/>
+            <wp:docPr id="558835659" name="图片 1"/>
+            <wp:cNvGraphicFramePr>
+              <a:graphicFrameLocks xmlns:a="http://schemas.openxmlformats.org/drawingml/2006/main" noChangeAspect="1"/>
+            </wp:cNvGraphicFramePr>
+            <a:graphic xmlns:a="http://schemas.openxmlformats.org/drawingml/2006/main">
+              <a:graphicData uri="http://schemas.openxmlformats.org/drawingml/2006/picture">
+                <pic:pic xmlns:pic="http://schemas.openxmlformats.org/drawingml/2006/picture">
+                  <pic:nvPicPr>
+                    <pic:cNvPr id="558835659" name=""/>
+                    <pic:cNvPicPr/>
+                  </pic:nvPicPr>
+                  <pic:blipFill>
+                    <a:blip r:embed="rId32"/>
+                    <a:stretch>
+                      <a:fillRect/>
+                    </a:stretch>
+                  </pic:blipFill>
+                  <pic:spPr>
+                    <a:xfrm>
+                      <a:off x="0" y="0"/>
+                      <a:ext cx="5274310" cy="1345565"/>
+                    </a:xfrm>
+                    <a:prstGeom prst="rect">
+                      <a:avLst/>
+                    </a:prstGeom>
+                  </pic:spPr>
+                </pic:pic>
+              </a:graphicData>
+            </a:graphic>
+          </wp:inline>
+        </w:drawing>
+      </w:r>
+    </w:p>
+    <w:p>
+      <w:pPr>
+        <w:rPr>
+          <w:b/>
+          <w:bCs/>
+        </w:rPr>
+      </w:pPr>
+      <w:r>
+        <w:t xml:space="preserve">§ </w:t>
+      </w:r>
+      <w:r>
+        <w:rPr>
+          <w:b/>
+          <w:bCs/>
+        </w:rPr>
+        <w:t>R4</w:t>
+      </w:r>
+      <w:r>
+        <w:rPr>
+          <w:rFonts w:hint="eastAsia"/>
+          <w:b/>
+          <w:bCs/>
+        </w:rPr>
+        <w:t>：在</w:t>
+      </w:r>
+      <w:r>
+        <w:rPr>
+          <w:b/>
+          <w:bCs/>
+        </w:rPr>
+        <w:t>C4</w:t>
+      </w:r>
+      <w:r>
+        <w:rPr>
+          <w:rFonts w:hint="eastAsia"/>
+          <w:b/>
+          <w:bCs/>
+        </w:rPr>
+        <w:t>上，对</w:t>
+      </w:r>
+      <w:r>
+        <w:rPr>
+          <w:b/>
+          <w:bCs/>
+        </w:rPr>
+        <w:t>2</w:t>
+      </w:r>
+      <w:r>
+        <w:rPr>
+          <w:rFonts w:hint="eastAsia"/>
+          <w:b/>
+          <w:bCs/>
+        </w:rPr>
+        <w:t>个文件进行修改并提交；</w:t>
+      </w:r>
+      <w:r>
+        <w:rPr>
+          <w:rFonts w:hint="eastAsia"/>
+          <w:b/>
+          <w:bCs/>
+        </w:rPr>
+        <w:t xml:space="preserve"> </w:t>
+      </w:r>
+    </w:p>
+    <w:p>
+      <w:r>
+        <w:drawing>
+          <wp:inline distT="0" distB="0" distL="0" distR="0" wp14:anchorId="28D819CE" wp14:editId="57775192">
+            <wp:extent cx="5274310" cy="1081405"/>
+            <wp:effectExtent l="0" t="0" r="2540" b="4445"/>
+            <wp:docPr id="1114951596" name="图片 1"/>
+            <wp:cNvGraphicFramePr>
+              <a:graphicFrameLocks xmlns:a="http://schemas.openxmlformats.org/drawingml/2006/main" noChangeAspect="1"/>
+            </wp:cNvGraphicFramePr>
+            <a:graphic xmlns:a="http://schemas.openxmlformats.org/drawingml/2006/main">
+              <a:graphicData uri="http://schemas.openxmlformats.org/drawingml/2006/picture">
+                <pic:pic xmlns:pic="http://schemas.openxmlformats.org/drawingml/2006/picture">
+                  <pic:nvPicPr>
+                    <pic:cNvPr id="1114951596" name=""/>
+                    <pic:cNvPicPr/>
+                  </pic:nvPicPr>
+                  <pic:blipFill>
+                    <a:blip r:embed="rId33"/>
+                    <a:stretch>
+                      <a:fillRect/>
+                    </a:stretch>
+                  </pic:blipFill>
+                  <pic:spPr>
+                    <a:xfrm>
+                      <a:off x="0" y="0"/>
+                      <a:ext cx="5274310" cy="1081405"/>
+                    </a:xfrm>
+                    <a:prstGeom prst="rect">
+                      <a:avLst/>
+                    </a:prstGeom>
+                  </pic:spPr>
+                </pic:pic>
+              </a:graphicData>
+            </a:graphic>
+          </wp:inline>
+        </w:drawing>
+      </w:r>
+    </w:p>
+    <w:p>
+      <w:pPr>
+        <w:rPr>
+          <w:b/>
+          <w:bCs/>
+        </w:rPr>
+      </w:pPr>
+      <w:r>
+        <w:t xml:space="preserve">§ </w:t>
+      </w:r>
+      <w:r>
+        <w:rPr>
+          <w:b/>
+          <w:bCs/>
+        </w:rPr>
+        <w:t>R5</w:t>
+      </w:r>
+      <w:r>
+        <w:rPr>
+          <w:rFonts w:hint="eastAsia"/>
+          <w:b/>
+          <w:bCs/>
+        </w:rPr>
+        <w:t>：在</w:t>
+      </w:r>
+      <w:r>
+        <w:rPr>
+          <w:b/>
+          <w:bCs/>
+        </w:rPr>
+        <w:t>B1</w:t>
+      </w:r>
+      <w:r>
+        <w:rPr>
+          <w:rFonts w:hint="eastAsia"/>
+          <w:b/>
+          <w:bCs/>
+        </w:rPr>
+        <w:t>分支上对同样的</w:t>
+      </w:r>
+      <w:r>
+        <w:rPr>
+          <w:b/>
+          <w:bCs/>
+        </w:rPr>
+        <w:t>2</w:t>
+      </w:r>
+      <w:r>
+        <w:rPr>
+          <w:rFonts w:hint="eastAsia"/>
+          <w:b/>
+          <w:bCs/>
+        </w:rPr>
+        <w:t>个文件做不同修改并提交；</w:t>
+      </w:r>
+      <w:r>
+        <w:rPr>
+          <w:rFonts w:hint="eastAsia"/>
+          <w:b/>
+          <w:bCs/>
+        </w:rPr>
+        <w:t xml:space="preserve"> </w:t>
+      </w:r>
+    </w:p>
+    <w:p/>
+    <w:p>
+      <w:pPr>
+        <w:rPr>
+          <w:b/>
+          <w:bCs/>
+        </w:rPr>
+      </w:pPr>
+      <w:r>
+        <w:t xml:space="preserve">§ </w:t>
+      </w:r>
+      <w:r>
+        <w:rPr>
+          <w:b/>
+          <w:bCs/>
+        </w:rPr>
+        <w:t>R6</w:t>
+      </w:r>
+      <w:r>
+        <w:rPr>
+          <w:rFonts w:hint="eastAsia"/>
+          <w:b/>
+          <w:bCs/>
+        </w:rPr>
+        <w:t>：将</w:t>
+      </w:r>
+      <w:r>
+        <w:rPr>
+          <w:b/>
+          <w:bCs/>
+        </w:rPr>
+        <w:t>C4</w:t>
+      </w:r>
+      <w:r>
+        <w:rPr>
+          <w:rFonts w:hint="eastAsia"/>
+          <w:b/>
+          <w:bCs/>
+        </w:rPr>
+        <w:t>合并到</w:t>
+      </w:r>
+      <w:r>
+        <w:rPr>
+          <w:b/>
+          <w:bCs/>
+        </w:rPr>
+        <w:t>B1</w:t>
+      </w:r>
+      <w:r>
+        <w:rPr>
+          <w:rFonts w:hint="eastAsia"/>
+          <w:b/>
+          <w:bCs/>
+        </w:rPr>
+        <w:t>分支，若有冲突，手工消解；</w:t>
+      </w:r>
+      <w:r>
+        <w:rPr>
+          <w:rFonts w:hint="eastAsia"/>
+          <w:b/>
+          <w:bCs/>
+        </w:rPr>
+        <w:t xml:space="preserve"> </w:t>
+      </w:r>
+    </w:p>
+    <w:p/>
+    <w:p>
+      <w:pPr>
+        <w:rPr>
+          <w:b/>
+          <w:bCs/>
+        </w:rPr>
+      </w:pPr>
+      <w:r>
+        <w:t xml:space="preserve">§ </w:t>
+      </w:r>
+      <w:r>
+        <w:rPr>
+          <w:b/>
+          <w:bCs/>
+        </w:rPr>
+        <w:t>R7</w:t>
+      </w:r>
+      <w:r>
+        <w:rPr>
+          <w:rFonts w:hint="eastAsia"/>
+          <w:b/>
+          <w:bCs/>
+        </w:rPr>
+        <w:t>：在</w:t>
+      </w:r>
+      <w:r>
+        <w:rPr>
+          <w:b/>
+          <w:bCs/>
+        </w:rPr>
+        <w:t>B2</w:t>
+      </w:r>
+      <w:r>
+        <w:rPr>
+          <w:rFonts w:hint="eastAsia"/>
+          <w:b/>
+          <w:bCs/>
+        </w:rPr>
+        <w:t>分支上对</w:t>
+      </w:r>
+      <w:r>
+        <w:rPr>
+          <w:b/>
+          <w:bCs/>
+        </w:rPr>
+        <w:t>2</w:t>
+      </w:r>
+      <w:r>
+        <w:rPr>
+          <w:rFonts w:hint="eastAsia"/>
+          <w:b/>
+          <w:bCs/>
+        </w:rPr>
+        <w:t>个文件做修改并提交；</w:t>
+      </w:r>
+      <w:r>
+        <w:rPr>
+          <w:rFonts w:hint="eastAsia"/>
+          <w:b/>
+          <w:bCs/>
+        </w:rPr>
+        <w:t xml:space="preserve"> </w:t>
+      </w:r>
+    </w:p>
+    <w:p/>
+    <w:p>
+      <w:pPr>
+        <w:rPr>
+          <w:b/>
+          <w:bCs/>
+        </w:rPr>
+      </w:pPr>
+      <w:r>
+        <w:t xml:space="preserve">§ </w:t>
+      </w:r>
+      <w:r>
+        <w:rPr>
+          <w:b/>
+          <w:bCs/>
+        </w:rPr>
+        <w:t>R8</w:t>
+      </w:r>
+      <w:r>
+        <w:rPr>
+          <w:rFonts w:hint="eastAsia"/>
+          <w:b/>
+          <w:bCs/>
+        </w:rPr>
+        <w:t>：查看目前哪些分支已经合并、哪些分支尚未合并；</w:t>
+      </w:r>
+      <w:r>
+        <w:rPr>
+          <w:rFonts w:hint="eastAsia"/>
+          <w:b/>
+          <w:bCs/>
+        </w:rPr>
+        <w:t xml:space="preserve"> </w:t>
+      </w:r>
+    </w:p>
+    <w:p/>
+    <w:p>
+      <w:pPr>
+        <w:rPr>
+          <w:rFonts w:hint="eastAsia"/>
+          <w:b/>
+          <w:bCs/>
+        </w:rPr>
+      </w:pPr>
+      <w:r>
+        <w:t xml:space="preserve">§ </w:t>
+      </w:r>
+      <w:r>
+        <w:rPr>
+          <w:b/>
+          <w:bCs/>
+        </w:rPr>
+        <w:t>R9</w:t>
+      </w:r>
+      <w:r>
+        <w:rPr>
+          <w:rFonts w:hint="eastAsia"/>
+          <w:b/>
+          <w:bCs/>
+        </w:rPr>
+        <w:t>：将已经合并的分支删除，将尚未合并的分支合并到一个新分支上，</w:t>
+      </w:r>
+      <w:r>
+        <w:rPr>
+          <w:rFonts w:hint="eastAsia"/>
+          <w:b/>
+          <w:bCs/>
+        </w:rPr>
+        <w:t xml:space="preserve"> </w:t>
+      </w:r>
+    </w:p>
+    <w:p>
+      <w:r>
+        <w:rPr>
+          <w:rFonts w:hint="eastAsia"/>
+          <w:b/>
+          <w:bCs/>
+        </w:rPr>
+        <w:t>分支名字为你的学号；</w:t>
+      </w:r>
+      <w:r>
+        <w:rPr>
+          <w:rFonts w:hint="eastAsia"/>
+          <w:b/>
+          <w:bCs/>
+        </w:rPr>
+        <w:t xml:space="preserve"> </w:t>
+      </w:r>
+    </w:p>
+    <w:p>
+      <w:pPr>
+        <w:rPr>
+          <w:b/>
+          <w:bCs/>
+        </w:rPr>
+      </w:pPr>
+      <w:r>
+        <w:lastRenderedPageBreak/>
+        <w:t xml:space="preserve">§ </w:t>
+      </w:r>
+      <w:r>
+        <w:rPr>
+          <w:b/>
+          <w:bCs/>
+        </w:rPr>
+        <w:t>R10</w:t>
+      </w:r>
+      <w:r>
+        <w:rPr>
+          <w:rFonts w:hint="eastAsia"/>
+          <w:b/>
+          <w:bCs/>
+        </w:rPr>
+        <w:t>：将本地以你的学号命名的分支推送到</w:t>
+      </w:r>
+      <w:r>
+        <w:rPr>
+          <w:b/>
+          <w:bCs/>
+        </w:rPr>
+        <w:t>GitHub</w:t>
+      </w:r>
+      <w:r>
+        <w:rPr>
+          <w:rFonts w:hint="eastAsia"/>
+          <w:b/>
+          <w:bCs/>
+        </w:rPr>
+        <w:t>上自己的仓库内；</w:t>
+      </w:r>
+      <w:r>
+        <w:rPr>
+          <w:rFonts w:hint="eastAsia"/>
+          <w:b/>
+          <w:bCs/>
+        </w:rPr>
+        <w:t xml:space="preserve"> </w:t>
+      </w:r>
+    </w:p>
+    <w:p/>
+    <w:p>
+      <w:pPr>
+        <w:rPr>
+          <w:b/>
+          <w:bCs/>
+        </w:rPr>
+      </w:pPr>
+      <w:r>
+        <w:t xml:space="preserve">§ </w:t>
+      </w:r>
+      <w:r>
+        <w:rPr>
+          <w:b/>
+          <w:bCs/>
+        </w:rPr>
+        <w:t>R11</w:t>
+      </w:r>
+      <w:r>
+        <w:rPr>
+          <w:rFonts w:hint="eastAsia"/>
+          <w:b/>
+          <w:bCs/>
+        </w:rPr>
+        <w:t>：查看完整的版本变迁树；</w:t>
+      </w:r>
+      <w:r>
+        <w:rPr>
+          <w:rFonts w:hint="eastAsia"/>
+          <w:b/>
+          <w:bCs/>
+        </w:rPr>
+        <w:t xml:space="preserve"> </w:t>
+      </w:r>
+    </w:p>
+    <w:p/>
+    <w:p>
+      <w:pPr>
+        <w:rPr>
+          <w:b/>
+          <w:bCs/>
+        </w:rPr>
+      </w:pPr>
+      <w:r>
+        <w:t xml:space="preserve">§ </w:t>
+      </w:r>
+      <w:r>
+        <w:rPr>
+          <w:b/>
+          <w:bCs/>
+        </w:rPr>
+        <w:t>R12</w:t>
+      </w:r>
+      <w:r>
+        <w:rPr>
+          <w:rFonts w:hint="eastAsia"/>
+          <w:b/>
+          <w:bCs/>
+        </w:rPr>
+        <w:t>：在</w:t>
+      </w:r>
+      <w:proofErr w:type="spellStart"/>
+      <w:r>
+        <w:rPr>
+          <w:b/>
+          <w:bCs/>
+        </w:rPr>
+        <w:t>Github</w:t>
+      </w:r>
+      <w:proofErr w:type="spellEnd"/>
+      <w:r>
+        <w:rPr>
+          <w:rFonts w:hint="eastAsia"/>
+          <w:b/>
+          <w:bCs/>
+        </w:rPr>
+        <w:t>上以</w:t>
+      </w:r>
+      <w:r>
+        <w:rPr>
+          <w:b/>
+          <w:bCs/>
+        </w:rPr>
+        <w:t>web</w:t>
+      </w:r>
+      <w:r>
+        <w:rPr>
+          <w:rFonts w:hint="eastAsia"/>
+          <w:b/>
+          <w:bCs/>
+        </w:rPr>
+        <w:t>页面的方式查看你的</w:t>
+      </w:r>
+      <w:r>
+        <w:rPr>
+          <w:b/>
+          <w:bCs/>
+        </w:rPr>
+        <w:t>Lab1</w:t>
+      </w:r>
+      <w:r>
+        <w:rPr>
+          <w:rFonts w:hint="eastAsia"/>
+          <w:b/>
+          <w:bCs/>
+        </w:rPr>
+        <w:t>仓库的当前状态。</w:t>
+      </w:r>
+    </w:p>
+    <w:p>
+      <w:pPr>
+        <w:rPr>
+          <w:rFonts w:hint="eastAsia"/>
+        </w:rPr>
+      </w:pPr>
     </w:p>
     <w:p>
       <w:pPr>
@@ -4587,7 +6329,7 @@
       </w:r>
     </w:p>
     <w:sectPr>
-      <w:headerReference w:type="first" r:id="rId22"/>
+      <w:headerReference w:type="first" r:id="rId34"/>
       <w:pgSz w:w="11906" w:h="16838"/>
       <w:pgMar w:top="1440" w:right="1800" w:bottom="1440" w:left="1800" w:header="851" w:footer="992" w:gutter="0"/>
       <w:pgNumType w:start="1"/>
@@ -5530,7 +7272,6 @@
   <w:style w:type="character" w:default="1" w:styleId="a0">
     <w:name w:val="Default Paragraph Font"/>
     <w:uiPriority w:val="1"/>
-    <w:semiHidden/>
     <w:unhideWhenUsed/>
   </w:style>
   <w:style w:type="table" w:default="1" w:styleId="a1">

</xml_diff>